<commit_message>
Re: AEP-DTAC- ISD documents - Priority 1.2 as of 15-Apr-2020 request for review
DTAC review feedback taken care
</commit_message>
<xml_diff>
--- a/DTAC_DIM_Interface Requirement Specifications_v1.0.docx
+++ b/DTAC_DIM_Interface Requirement Specifications_v1.0.docx
@@ -353,6 +353,8 @@
             <w:t>Table of Contents</w:t>
           </w:r>
         </w:p>
+        <w:bookmarkStart w:id="4" w:name="_GoBack"/>
+        <w:bookmarkEnd w:id="4"/>
         <w:p>
           <w:pPr>
             <w:pStyle w:val="TOC1"/>
@@ -374,7 +376,7 @@
           <w:r>
             <w:fldChar w:fldCharType="separate"/>
           </w:r>
-          <w:hyperlink w:anchor="_Toc37858945" w:history="1">
+          <w:hyperlink w:anchor="_Toc38358894" w:history="1">
             <w:r>
               <w:rPr>
                 <w:rStyle w:val="Hyperlink"/>
@@ -419,7 +421,7 @@
                 <w:noProof/>
                 <w:webHidden/>
               </w:rPr>
-              <w:instrText xml:space="preserve"> PAGEREF _Toc37858945 \h </w:instrText>
+              <w:instrText xml:space="preserve"> PAGEREF _Toc38358894 \h </w:instrText>
             </w:r>
             <w:r>
               <w:rPr>
@@ -461,7 +463,7 @@
               <w:noProof/>
             </w:rPr>
           </w:pPr>
-          <w:hyperlink w:anchor="_Toc37858946" w:history="1">
+          <w:hyperlink w:anchor="_Toc38358895" w:history="1">
             <w:r>
               <w:rPr>
                 <w:rStyle w:val="Hyperlink"/>
@@ -490,7 +492,7 @@
                 <w:noProof/>
                 <w:webHidden/>
               </w:rPr>
-              <w:instrText xml:space="preserve"> PAGEREF _Toc37858946 \h </w:instrText>
+              <w:instrText xml:space="preserve"> PAGEREF _Toc38358895 \h </w:instrText>
             </w:r>
             <w:r>
               <w:rPr>
@@ -532,7 +534,7 @@
               <w:noProof/>
             </w:rPr>
           </w:pPr>
-          <w:hyperlink w:anchor="_Toc37858947" w:history="1">
+          <w:hyperlink w:anchor="_Toc38358896" w:history="1">
             <w:r>
               <w:rPr>
                 <w:rStyle w:val="Hyperlink"/>
@@ -561,7 +563,7 @@
                 <w:noProof/>
                 <w:webHidden/>
               </w:rPr>
-              <w:instrText xml:space="preserve"> PAGEREF _Toc37858947 \h </w:instrText>
+              <w:instrText xml:space="preserve"> PAGEREF _Toc38358896 \h </w:instrText>
             </w:r>
             <w:r>
               <w:rPr>
@@ -603,7 +605,7 @@
               <w:noProof/>
             </w:rPr>
           </w:pPr>
-          <w:hyperlink w:anchor="_Toc37858948" w:history="1">
+          <w:hyperlink w:anchor="_Toc38358897" w:history="1">
             <w:r>
               <w:rPr>
                 <w:rStyle w:val="Hyperlink"/>
@@ -630,7 +632,7 @@
                 <w:noProof/>
                 <w:webHidden/>
               </w:rPr>
-              <w:instrText xml:space="preserve"> PAGEREF _Toc37858948 \h </w:instrText>
+              <w:instrText xml:space="preserve"> PAGEREF _Toc38358897 \h </w:instrText>
             </w:r>
             <w:r>
               <w:rPr>
@@ -672,7 +674,7 @@
               <w:noProof/>
             </w:rPr>
           </w:pPr>
-          <w:hyperlink w:anchor="_Toc37858949" w:history="1">
+          <w:hyperlink w:anchor="_Toc38358898" w:history="1">
             <w:r>
               <w:rPr>
                 <w:rStyle w:val="Hyperlink"/>
@@ -699,7 +701,7 @@
                 <w:noProof/>
                 <w:webHidden/>
               </w:rPr>
-              <w:instrText xml:space="preserve"> PAGEREF _Toc37858949 \h </w:instrText>
+              <w:instrText xml:space="preserve"> PAGEREF _Toc38358898 \h </w:instrText>
             </w:r>
             <w:r>
               <w:rPr>
@@ -742,7 +744,7 @@
               <w:noProof/>
             </w:rPr>
           </w:pPr>
-          <w:hyperlink w:anchor="_Toc37858950" w:history="1">
+          <w:hyperlink w:anchor="_Toc38358899" w:history="1">
             <w:r>
               <w:rPr>
                 <w:rStyle w:val="Hyperlink"/>
@@ -787,7 +789,7 @@
                 <w:noProof/>
                 <w:webHidden/>
               </w:rPr>
-              <w:instrText xml:space="preserve"> PAGEREF _Toc37858950 \h </w:instrText>
+              <w:instrText xml:space="preserve"> PAGEREF _Toc38358899 \h </w:instrText>
             </w:r>
             <w:r>
               <w:rPr>
@@ -830,7 +832,7 @@
               <w:noProof/>
             </w:rPr>
           </w:pPr>
-          <w:hyperlink w:anchor="_Toc37858951" w:history="1">
+          <w:hyperlink w:anchor="_Toc38358900" w:history="1">
             <w:r>
               <w:rPr>
                 <w:rStyle w:val="Hyperlink"/>
@@ -875,7 +877,7 @@
                 <w:noProof/>
                 <w:webHidden/>
               </w:rPr>
-              <w:instrText xml:space="preserve"> PAGEREF _Toc37858951 \h </w:instrText>
+              <w:instrText xml:space="preserve"> PAGEREF _Toc38358900 \h </w:instrText>
             </w:r>
             <w:r>
               <w:rPr>
@@ -917,7 +919,7 @@
               <w:noProof/>
             </w:rPr>
           </w:pPr>
-          <w:hyperlink w:anchor="_Toc37858952" w:history="1">
+          <w:hyperlink w:anchor="_Toc38358901" w:history="1">
             <w:r>
               <w:rPr>
                 <w:rStyle w:val="Hyperlink"/>
@@ -945,7 +947,7 @@
                 <w:noProof/>
                 <w:webHidden/>
               </w:rPr>
-              <w:instrText xml:space="preserve"> PAGEREF _Toc37858952 \h </w:instrText>
+              <w:instrText xml:space="preserve"> PAGEREF _Toc38358901 \h </w:instrText>
             </w:r>
             <w:r>
               <w:rPr>
@@ -988,7 +990,7 @@
               <w:noProof/>
             </w:rPr>
           </w:pPr>
-          <w:hyperlink w:anchor="_Toc37858953" w:history="1">
+          <w:hyperlink w:anchor="_Toc38358902" w:history="1">
             <w:r>
               <w:rPr>
                 <w:rStyle w:val="Hyperlink"/>
@@ -1031,7 +1033,7 @@
                 <w:noProof/>
                 <w:webHidden/>
               </w:rPr>
-              <w:instrText xml:space="preserve"> PAGEREF _Toc37858953 \h </w:instrText>
+              <w:instrText xml:space="preserve"> PAGEREF _Toc38358902 \h </w:instrText>
             </w:r>
             <w:r>
               <w:rPr>
@@ -1074,7 +1076,7 @@
               <w:noProof/>
             </w:rPr>
           </w:pPr>
-          <w:hyperlink w:anchor="_Toc37858959" w:history="1">
+          <w:hyperlink w:anchor="_Toc38358908" w:history="1">
             <w:r>
               <w:rPr>
                 <w:rStyle w:val="Hyperlink"/>
@@ -1117,7 +1119,7 @@
                 <w:noProof/>
                 <w:webHidden/>
               </w:rPr>
-              <w:instrText xml:space="preserve"> PAGEREF _Toc37858959 \h </w:instrText>
+              <w:instrText xml:space="preserve"> PAGEREF _Toc38358908 \h </w:instrText>
             </w:r>
             <w:r>
               <w:rPr>
@@ -1160,7 +1162,7 @@
               <w:noProof/>
             </w:rPr>
           </w:pPr>
-          <w:hyperlink w:anchor="_Toc37858960" w:history="1">
+          <w:hyperlink w:anchor="_Toc38358909" w:history="1">
             <w:r>
               <w:rPr>
                 <w:rStyle w:val="Hyperlink"/>
@@ -1203,7 +1205,7 @@
                 <w:noProof/>
                 <w:webHidden/>
               </w:rPr>
-              <w:instrText xml:space="preserve"> PAGEREF _Toc37858960 \h </w:instrText>
+              <w:instrText xml:space="preserve"> PAGEREF _Toc38358909 \h </w:instrText>
             </w:r>
             <w:r>
               <w:rPr>
@@ -1246,7 +1248,7 @@
               <w:noProof/>
             </w:rPr>
           </w:pPr>
-          <w:hyperlink w:anchor="_Toc37858961" w:history="1">
+          <w:hyperlink w:anchor="_Toc38358910" w:history="1">
             <w:r>
               <w:rPr>
                 <w:rStyle w:val="Hyperlink"/>
@@ -1289,7 +1291,7 @@
                 <w:noProof/>
                 <w:webHidden/>
               </w:rPr>
-              <w:instrText xml:space="preserve"> PAGEREF _Toc37858961 \h </w:instrText>
+              <w:instrText xml:space="preserve"> PAGEREF _Toc38358910 \h </w:instrText>
             </w:r>
             <w:r>
               <w:rPr>
@@ -1332,7 +1334,7 @@
               <w:noProof/>
             </w:rPr>
           </w:pPr>
-          <w:hyperlink w:anchor="_Toc37858962" w:history="1">
+          <w:hyperlink w:anchor="_Toc38358911" w:history="1">
             <w:r>
               <w:rPr>
                 <w:rStyle w:val="Hyperlink"/>
@@ -1375,7 +1377,7 @@
                 <w:noProof/>
                 <w:webHidden/>
               </w:rPr>
-              <w:instrText xml:space="preserve"> PAGEREF _Toc37858962 \h </w:instrText>
+              <w:instrText xml:space="preserve"> PAGEREF _Toc38358911 \h </w:instrText>
             </w:r>
             <w:r>
               <w:rPr>
@@ -1418,7 +1420,7 @@
               <w:noProof/>
             </w:rPr>
           </w:pPr>
-          <w:hyperlink w:anchor="_Toc37858963" w:history="1">
+          <w:hyperlink w:anchor="_Toc38358912" w:history="1">
             <w:r>
               <w:rPr>
                 <w:rStyle w:val="Hyperlink"/>
@@ -1463,7 +1465,7 @@
                 <w:noProof/>
                 <w:webHidden/>
               </w:rPr>
-              <w:instrText xml:space="preserve"> PAGEREF _Toc37858963 \h </w:instrText>
+              <w:instrText xml:space="preserve"> PAGEREF _Toc38358912 \h </w:instrText>
             </w:r>
             <w:r>
               <w:rPr>
@@ -1505,7 +1507,7 @@
               <w:noProof/>
             </w:rPr>
           </w:pPr>
-          <w:hyperlink w:anchor="_Toc37858964" w:history="1">
+          <w:hyperlink w:anchor="_Toc38358913" w:history="1">
             <w:r>
               <w:rPr>
                 <w:rStyle w:val="Hyperlink"/>
@@ -1533,7 +1535,7 @@
                 <w:noProof/>
                 <w:webHidden/>
               </w:rPr>
-              <w:instrText xml:space="preserve"> PAGEREF _Toc37858964 \h </w:instrText>
+              <w:instrText xml:space="preserve"> PAGEREF _Toc38358913 \h </w:instrText>
             </w:r>
             <w:r>
               <w:rPr>
@@ -1575,7 +1577,7 @@
               <w:noProof/>
             </w:rPr>
           </w:pPr>
-          <w:hyperlink w:anchor="_Toc37858965" w:history="1">
+          <w:hyperlink w:anchor="_Toc38358914" w:history="1">
             <w:r>
               <w:rPr>
                 <w:rStyle w:val="Hyperlink"/>
@@ -1603,7 +1605,7 @@
                 <w:noProof/>
                 <w:webHidden/>
               </w:rPr>
-              <w:instrText xml:space="preserve"> PAGEREF _Toc37858965 \h </w:instrText>
+              <w:instrText xml:space="preserve"> PAGEREF _Toc38358914 \h </w:instrText>
             </w:r>
             <w:r>
               <w:rPr>
@@ -1645,7 +1647,7 @@
               <w:noProof/>
             </w:rPr>
           </w:pPr>
-          <w:hyperlink w:anchor="_Toc37858966" w:history="1">
+          <w:hyperlink w:anchor="_Toc38358915" w:history="1">
             <w:r>
               <w:rPr>
                 <w:rStyle w:val="Hyperlink"/>
@@ -1673,7 +1675,7 @@
                 <w:noProof/>
                 <w:webHidden/>
               </w:rPr>
-              <w:instrText xml:space="preserve"> PAGEREF _Toc37858966 \h </w:instrText>
+              <w:instrText xml:space="preserve"> PAGEREF _Toc38358915 \h </w:instrText>
             </w:r>
             <w:r>
               <w:rPr>
@@ -1715,7 +1717,7 @@
               <w:noProof/>
             </w:rPr>
           </w:pPr>
-          <w:hyperlink w:anchor="_Toc37858967" w:history="1">
+          <w:hyperlink w:anchor="_Toc38358916" w:history="1">
             <w:r>
               <w:rPr>
                 <w:rStyle w:val="Hyperlink"/>
@@ -1743,7 +1745,7 @@
                 <w:noProof/>
                 <w:webHidden/>
               </w:rPr>
-              <w:instrText xml:space="preserve"> PAGEREF _Toc37858967 \h </w:instrText>
+              <w:instrText xml:space="preserve"> PAGEREF _Toc38358916 \h </w:instrText>
             </w:r>
             <w:r>
               <w:rPr>
@@ -1785,7 +1787,7 @@
               <w:noProof/>
             </w:rPr>
           </w:pPr>
-          <w:hyperlink w:anchor="_Toc37858968" w:history="1">
+          <w:hyperlink w:anchor="_Toc38358917" w:history="1">
             <w:r>
               <w:rPr>
                 <w:rStyle w:val="Hyperlink"/>
@@ -1813,7 +1815,7 @@
                 <w:noProof/>
                 <w:webHidden/>
               </w:rPr>
-              <w:instrText xml:space="preserve"> PAGEREF _Toc37858968 \h </w:instrText>
+              <w:instrText xml:space="preserve"> PAGEREF _Toc38358917 \h </w:instrText>
             </w:r>
             <w:r>
               <w:rPr>
@@ -1855,7 +1857,7 @@
               <w:noProof/>
             </w:rPr>
           </w:pPr>
-          <w:hyperlink w:anchor="_Toc37858969" w:history="1">
+          <w:hyperlink w:anchor="_Toc38358918" w:history="1">
             <w:r>
               <w:rPr>
                 <w:rStyle w:val="Hyperlink"/>
@@ -1883,7 +1885,7 @@
                 <w:noProof/>
                 <w:webHidden/>
               </w:rPr>
-              <w:instrText xml:space="preserve"> PAGEREF _Toc37858969 \h </w:instrText>
+              <w:instrText xml:space="preserve"> PAGEREF _Toc38358918 \h </w:instrText>
             </w:r>
             <w:r>
               <w:rPr>
@@ -1925,7 +1927,7 @@
               <w:noProof/>
             </w:rPr>
           </w:pPr>
-          <w:hyperlink w:anchor="_Toc37858970" w:history="1">
+          <w:hyperlink w:anchor="_Toc38358919" w:history="1">
             <w:r>
               <w:rPr>
                 <w:rStyle w:val="Hyperlink"/>
@@ -1953,7 +1955,7 @@
                 <w:noProof/>
                 <w:webHidden/>
               </w:rPr>
-              <w:instrText xml:space="preserve"> PAGEREF _Toc37858970 \h </w:instrText>
+              <w:instrText xml:space="preserve"> PAGEREF _Toc38358919 \h </w:instrText>
             </w:r>
             <w:r>
               <w:rPr>
@@ -1995,7 +1997,7 @@
               <w:noProof/>
             </w:rPr>
           </w:pPr>
-          <w:hyperlink w:anchor="_Toc37858971" w:history="1">
+          <w:hyperlink w:anchor="_Toc38358920" w:history="1">
             <w:r>
               <w:rPr>
                 <w:rStyle w:val="Hyperlink"/>
@@ -2023,7 +2025,7 @@
                 <w:noProof/>
                 <w:webHidden/>
               </w:rPr>
-              <w:instrText xml:space="preserve"> PAGEREF _Toc37858971 \h </w:instrText>
+              <w:instrText xml:space="preserve"> PAGEREF _Toc38358920 \h </w:instrText>
             </w:r>
             <w:r>
               <w:rPr>
@@ -2065,7 +2067,7 @@
               <w:noProof/>
             </w:rPr>
           </w:pPr>
-          <w:hyperlink w:anchor="_Toc37858972" w:history="1">
+          <w:hyperlink w:anchor="_Toc38358921" w:history="1">
             <w:r>
               <w:rPr>
                 <w:rStyle w:val="Hyperlink"/>
@@ -2093,7 +2095,7 @@
                 <w:noProof/>
                 <w:webHidden/>
               </w:rPr>
-              <w:instrText xml:space="preserve"> PAGEREF _Toc37858972 \h </w:instrText>
+              <w:instrText xml:space="preserve"> PAGEREF _Toc38358921 \h </w:instrText>
             </w:r>
             <w:r>
               <w:rPr>
@@ -2135,7 +2137,7 @@
               <w:noProof/>
             </w:rPr>
           </w:pPr>
-          <w:hyperlink w:anchor="_Toc37858973" w:history="1">
+          <w:hyperlink w:anchor="_Toc38358922" w:history="1">
             <w:r>
               <w:rPr>
                 <w:rStyle w:val="Hyperlink"/>
@@ -2163,7 +2165,7 @@
                 <w:noProof/>
                 <w:webHidden/>
               </w:rPr>
-              <w:instrText xml:space="preserve"> PAGEREF _Toc37858973 \h </w:instrText>
+              <w:instrText xml:space="preserve"> PAGEREF _Toc38358922 \h </w:instrText>
             </w:r>
             <w:r>
               <w:rPr>
@@ -2205,7 +2207,7 @@
               <w:noProof/>
             </w:rPr>
           </w:pPr>
-          <w:hyperlink w:anchor="_Toc37858974" w:history="1">
+          <w:hyperlink w:anchor="_Toc38358923" w:history="1">
             <w:r>
               <w:rPr>
                 <w:rStyle w:val="Hyperlink"/>
@@ -2233,7 +2235,7 @@
                 <w:noProof/>
                 <w:webHidden/>
               </w:rPr>
-              <w:instrText xml:space="preserve"> PAGEREF _Toc37858974 \h </w:instrText>
+              <w:instrText xml:space="preserve"> PAGEREF _Toc38358923 \h </w:instrText>
             </w:r>
             <w:r>
               <w:rPr>
@@ -2275,7 +2277,7 @@
               <w:noProof/>
             </w:rPr>
           </w:pPr>
-          <w:hyperlink w:anchor="_Toc37858975" w:history="1">
+          <w:hyperlink w:anchor="_Toc38358924" w:history="1">
             <w:r>
               <w:rPr>
                 <w:rStyle w:val="Hyperlink"/>
@@ -2303,7 +2305,7 @@
                 <w:noProof/>
                 <w:webHidden/>
               </w:rPr>
-              <w:instrText xml:space="preserve"> PAGEREF _Toc37858975 \h </w:instrText>
+              <w:instrText xml:space="preserve"> PAGEREF _Toc38358924 \h </w:instrText>
             </w:r>
             <w:r>
               <w:rPr>
@@ -2345,7 +2347,7 @@
               <w:noProof/>
             </w:rPr>
           </w:pPr>
-          <w:hyperlink w:anchor="_Toc37858976" w:history="1">
+          <w:hyperlink w:anchor="_Toc38358925" w:history="1">
             <w:r>
               <w:rPr>
                 <w:rStyle w:val="Hyperlink"/>
@@ -2373,7 +2375,7 @@
                 <w:noProof/>
                 <w:webHidden/>
               </w:rPr>
-              <w:instrText xml:space="preserve"> PAGEREF _Toc37858976 \h </w:instrText>
+              <w:instrText xml:space="preserve"> PAGEREF _Toc38358925 \h </w:instrText>
             </w:r>
             <w:r>
               <w:rPr>
@@ -2416,7 +2418,7 @@
               <w:noProof/>
             </w:rPr>
           </w:pPr>
-          <w:hyperlink w:anchor="_Toc37858977" w:history="1">
+          <w:hyperlink w:anchor="_Toc38358926" w:history="1">
             <w:r>
               <w:rPr>
                 <w:rStyle w:val="Hyperlink"/>
@@ -2461,7 +2463,7 @@
                 <w:noProof/>
                 <w:webHidden/>
               </w:rPr>
-              <w:instrText xml:space="preserve"> PAGEREF _Toc37858977 \h </w:instrText>
+              <w:instrText xml:space="preserve"> PAGEREF _Toc38358926 \h </w:instrText>
             </w:r>
             <w:r>
               <w:rPr>
@@ -2504,7 +2506,7 @@
               <w:noProof/>
             </w:rPr>
           </w:pPr>
-          <w:hyperlink w:anchor="_Toc37858983" w:history="1">
+          <w:hyperlink w:anchor="_Toc38358932" w:history="1">
             <w:r>
               <w:rPr>
                 <w:rStyle w:val="Hyperlink"/>
@@ -2547,7 +2549,7 @@
                 <w:noProof/>
                 <w:webHidden/>
               </w:rPr>
-              <w:instrText xml:space="preserve"> PAGEREF _Toc37858983 \h </w:instrText>
+              <w:instrText xml:space="preserve"> PAGEREF _Toc38358932 \h </w:instrText>
             </w:r>
             <w:r>
               <w:rPr>
@@ -2625,7 +2627,7 @@
           <w:rFonts w:cs="Arial"/>
         </w:rPr>
       </w:pPr>
-      <w:bookmarkStart w:id="4" w:name="_Hlk522380028"/>
+      <w:bookmarkStart w:id="5" w:name="_Hlk522380028"/>
       <w:r>
         <w:rPr>
           <w:rStyle w:val="Strong"/>
@@ -2664,7 +2666,7 @@
             <w:tcW w:w="906" w:type="dxa"/>
             <w:shd w:val="clear" w:color="auto" w:fill="808080" w:themeFill="background1" w:themeFillShade="80"/>
           </w:tcPr>
-          <w:bookmarkEnd w:id="4"/>
+          <w:bookmarkEnd w:id="5"/>
           <w:p>
             <w:pPr>
               <w:pStyle w:val="TableText"/>
@@ -3882,7 +3884,7 @@
       </w:tr>
     </w:tbl>
     <w:p>
-      <w:bookmarkStart w:id="5" w:name="_Toc413251738"/>
+      <w:bookmarkStart w:id="6" w:name="_Toc413251738"/>
     </w:p>
     <w:p>
       <w:r>
@@ -3891,7 +3893,7 @@
       <w:r>
         <w:t xml:space="preserve"> Documents</w:t>
       </w:r>
-      <w:bookmarkEnd w:id="5"/>
+      <w:bookmarkEnd w:id="6"/>
       <w:r>
         <w:t xml:space="preserve"> </w:t>
       </w:r>
@@ -5253,20 +5255,20 @@
     </w:tbl>
     <w:p/>
     <w:p>
-      <w:bookmarkStart w:id="6" w:name="_Toc277337805"/>
-      <w:bookmarkStart w:id="7" w:name="_Toc277684375"/>
-      <w:bookmarkStart w:id="8" w:name="_Toc277685138"/>
-      <w:bookmarkStart w:id="9" w:name="_Toc413251740"/>
+      <w:bookmarkStart w:id="7" w:name="_Toc277337805"/>
+      <w:bookmarkStart w:id="8" w:name="_Toc277684375"/>
+      <w:bookmarkStart w:id="9" w:name="_Toc277685138"/>
+      <w:bookmarkStart w:id="10" w:name="_Toc413251740"/>
       <w:r>
         <w:t>Terminologies</w:t>
       </w:r>
       <w:r>
         <w:t xml:space="preserve"> &amp; Acronyms</w:t>
       </w:r>
-      <w:bookmarkEnd w:id="6"/>
       <w:bookmarkEnd w:id="7"/>
       <w:bookmarkEnd w:id="8"/>
       <w:bookmarkEnd w:id="9"/>
+      <w:bookmarkEnd w:id="10"/>
     </w:p>
     <w:tbl>
       <w:tblPr>
@@ -5543,7 +5545,7 @@
           <w:lang w:val="en-GB"/>
         </w:rPr>
       </w:pPr>
-      <w:bookmarkStart w:id="10" w:name="_Toc37858945"/>
+      <w:bookmarkStart w:id="11" w:name="_Toc38358894"/>
       <w:r>
         <w:rPr>
           <w:rFonts w:cs="Arial"/>
@@ -5554,12 +5556,12 @@
       </w:r>
       <w:bookmarkEnd w:id="0"/>
       <w:bookmarkEnd w:id="1"/>
-      <w:bookmarkEnd w:id="10"/>
+      <w:bookmarkEnd w:id="11"/>
     </w:p>
     <w:p>
-      <w:bookmarkStart w:id="11" w:name="_Toc390894202"/>
-      <w:bookmarkStart w:id="12" w:name="_Toc442867573"/>
-      <w:bookmarkStart w:id="13" w:name="_Toc512435627"/>
+      <w:bookmarkStart w:id="12" w:name="_Toc390894202"/>
+      <w:bookmarkStart w:id="13" w:name="_Toc442867573"/>
+      <w:bookmarkStart w:id="14" w:name="_Toc512435627"/>
       <w:r>
         <w:t>This document contains information and specification for Source System (</w:t>
       </w:r>
@@ -5596,16 +5598,15 @@
         <w:t>The specification document will capture all the source feed details, their frequencies, naming conventions and their corresponding rules like exception handling, transformation rule, filtration rule if any, surrogate key and encryption logic.</w:t>
       </w:r>
     </w:p>
-    <w:bookmarkStart w:id="14" w:name="_Toc513647779"/>
-    <w:bookmarkStart w:id="15" w:name="_Toc513648327"/>
-    <w:bookmarkStart w:id="16" w:name="_Toc513648374"/>
-    <w:bookmarkStart w:id="17" w:name="_Toc513669197"/>
-    <w:bookmarkStart w:id="18" w:name="_Toc513669660"/>
-    <w:bookmarkStart w:id="19" w:name="_Toc17213438"/>
-    <w:bookmarkStart w:id="20" w:name="_Toc37858946"/>
+    <w:bookmarkStart w:id="15" w:name="_Toc513647779"/>
+    <w:bookmarkStart w:id="16" w:name="_Toc513648327"/>
+    <w:bookmarkStart w:id="17" w:name="_Toc513648374"/>
+    <w:bookmarkStart w:id="18" w:name="_Toc513669197"/>
+    <w:bookmarkStart w:id="19" w:name="_Toc513669660"/>
+    <w:bookmarkStart w:id="20" w:name="_Toc17213438"/>
     <w:bookmarkStart w:id="21" w:name="_Toc442867576"/>
     <w:bookmarkStart w:id="22" w:name="_Toc512435630"/>
-    <w:bookmarkEnd w:id="11"/>
+    <w:bookmarkStart w:id="23" w:name="_Toc38358895"/>
     <w:bookmarkEnd w:id="12"/>
     <w:bookmarkEnd w:id="13"/>
     <w:bookmarkEnd w:id="14"/>
@@ -5613,6 +5614,7 @@
     <w:bookmarkEnd w:id="16"/>
     <w:bookmarkEnd w:id="17"/>
     <w:bookmarkEnd w:id="18"/>
+    <w:bookmarkEnd w:id="19"/>
     <w:p>
       <w:pPr>
         <w:pStyle w:val="Heading2"/>
@@ -5732,8 +5734,8 @@
         </w:rPr>
         <w:t>1.1 Interface Diagram</w:t>
       </w:r>
-      <w:bookmarkEnd w:id="19"/>
       <w:bookmarkEnd w:id="20"/>
+      <w:bookmarkEnd w:id="23"/>
       <w:r>
         <w:rPr>
           <w:rFonts w:ascii="Cambria" w:hAnsi="Cambria"/>
@@ -6443,7 +6445,7 @@
               </wp:anchor>
             </w:drawing>
           </mc:Choice>
-          <mc:Fallback xmlns:cx2="http://schemas.microsoft.com/office/drawing/2015/10/21/chartex" xmlns:cx3="http://schemas.microsoft.com/office/drawing/2016/5/9/chartex" xmlns:cx4="http://schemas.microsoft.com/office/drawing/2016/5/10/chartex" xmlns:cx5="http://schemas.microsoft.com/office/drawing/2016/5/11/chartex" xmlns:cx6="http://schemas.microsoft.com/office/drawing/2016/5/12/chartex" xmlns:cx7="http://schemas.microsoft.com/office/drawing/2016/5/13/chartex" xmlns:cx8="http://schemas.microsoft.com/office/drawing/2016/5/14/chartex" xmlns:aink="http://schemas.microsoft.com/office/drawing/2016/ink" xmlns:am3d="http://schemas.microsoft.com/office/drawing/2017/model3d" xmlns:w16cid="http://schemas.microsoft.com/office/word/2016/wordml/cid">
+          <mc:Fallback xmlns:w16cid="http://schemas.microsoft.com/office/word/2016/wordml/cid" xmlns:am3d="http://schemas.microsoft.com/office/drawing/2017/model3d" xmlns:aink="http://schemas.microsoft.com/office/drawing/2016/ink" xmlns:cx8="http://schemas.microsoft.com/office/drawing/2016/5/14/chartex" xmlns:cx7="http://schemas.microsoft.com/office/drawing/2016/5/13/chartex" xmlns:cx6="http://schemas.microsoft.com/office/drawing/2016/5/12/chartex" xmlns:cx5="http://schemas.microsoft.com/office/drawing/2016/5/11/chartex" xmlns:cx4="http://schemas.microsoft.com/office/drawing/2016/5/10/chartex" xmlns:cx3="http://schemas.microsoft.com/office/drawing/2016/5/9/chartex" xmlns:cx2="http://schemas.microsoft.com/office/drawing/2015/10/21/chartex">
             <w:pict>
               <v:shape w14:anchorId="4631D2C9" id="Straight Arrow Connector 4" o:spid="_x0000_s1026" type="#_x0000_t32" style="position:absolute;margin-left:370.4pt;margin-top:14.3pt;width:127.75pt;height:3.6pt;flip:y;z-index:251666432;visibility:visible;mso-wrap-style:square;mso-width-percent:0;mso-height-percent:0;mso-wrap-distance-left:9pt;mso-wrap-distance-top:0;mso-wrap-distance-right:9pt;mso-wrap-distance-bottom:0;mso-position-horizontal:absolute;mso-position-horizontal-relative:text;mso-position-vertical:absolute;mso-position-vertical-relative:text;mso-width-percent:0;mso-height-percent:0;mso-width-relative:margin;mso-height-relative:margin" o:gfxdata="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" strokecolor="#4472c4 [3204]" strokeweight=".5pt">
                 <v:stroke endarrow="block" joinstyle="miter"/>
@@ -6747,7 +6749,7 @@
               </wp:anchor>
             </w:drawing>
           </mc:Choice>
-          <mc:Fallback xmlns:cx2="http://schemas.microsoft.com/office/drawing/2015/10/21/chartex" xmlns:cx3="http://schemas.microsoft.com/office/drawing/2016/5/9/chartex" xmlns:cx4="http://schemas.microsoft.com/office/drawing/2016/5/10/chartex" xmlns:cx5="http://schemas.microsoft.com/office/drawing/2016/5/11/chartex" xmlns:cx6="http://schemas.microsoft.com/office/drawing/2016/5/12/chartex" xmlns:cx7="http://schemas.microsoft.com/office/drawing/2016/5/13/chartex" xmlns:cx8="http://schemas.microsoft.com/office/drawing/2016/5/14/chartex" xmlns:aink="http://schemas.microsoft.com/office/drawing/2016/ink" xmlns:am3d="http://schemas.microsoft.com/office/drawing/2017/model3d" xmlns:w16cid="http://schemas.microsoft.com/office/word/2016/wordml/cid">
+          <mc:Fallback xmlns:w16cid="http://schemas.microsoft.com/office/word/2016/wordml/cid" xmlns:am3d="http://schemas.microsoft.com/office/drawing/2017/model3d" xmlns:aink="http://schemas.microsoft.com/office/drawing/2016/ink" xmlns:cx8="http://schemas.microsoft.com/office/drawing/2016/5/14/chartex" xmlns:cx7="http://schemas.microsoft.com/office/drawing/2016/5/13/chartex" xmlns:cx6="http://schemas.microsoft.com/office/drawing/2016/5/12/chartex" xmlns:cx5="http://schemas.microsoft.com/office/drawing/2016/5/11/chartex" xmlns:cx4="http://schemas.microsoft.com/office/drawing/2016/5/10/chartex" xmlns:cx3="http://schemas.microsoft.com/office/drawing/2016/5/9/chartex" xmlns:cx2="http://schemas.microsoft.com/office/drawing/2015/10/21/chartex">
             <w:pict>
               <v:shape w14:anchorId="28601963" id="Straight Arrow Connector 3" o:spid="_x0000_s1026" type="#_x0000_t32" style="position:absolute;margin-left:147.45pt;margin-top:19.1pt;width:54pt;height:3.6pt;flip:x;z-index:251665408;visibility:visible;mso-wrap-style:square;mso-width-percent:0;mso-height-percent:0;mso-wrap-distance-left:9pt;mso-wrap-distance-top:0;mso-wrap-distance-right:9pt;mso-wrap-distance-bottom:0;mso-position-horizontal:absolute;mso-position-horizontal-relative:text;mso-position-vertical:absolute;mso-position-vertical-relative:text;mso-width-percent:0;mso-height-percent:0;mso-width-relative:margin;mso-height-relative:margin" o:gfxdata="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" strokecolor="#4472c4 [3204]" strokeweight=".5pt">
                 <v:stroke endarrow="block" joinstyle="miter"/>
@@ -6797,7 +6799,7 @@
           <w:lang w:val="en-GB"/>
         </w:rPr>
       </w:pPr>
-      <w:bookmarkStart w:id="23" w:name="_Toc37858947"/>
+      <w:bookmarkStart w:id="24" w:name="_Toc38358896"/>
       <w:r>
         <w:rPr>
           <w:rFonts w:ascii="Cambria" w:hAnsi="Cambria"/>
@@ -6812,7 +6814,7 @@
         </w:rPr>
         <w:t>File Feed List</w:t>
       </w:r>
-      <w:bookmarkEnd w:id="23"/>
+      <w:bookmarkEnd w:id="24"/>
     </w:p>
     <w:p>
       <w:r>
@@ -7249,8 +7251,8 @@
       <w:pPr>
         <w:pStyle w:val="Heading2"/>
       </w:pPr>
-      <w:bookmarkStart w:id="24" w:name="_Toc514793891"/>
-      <w:bookmarkStart w:id="25" w:name="_Toc37858948"/>
+      <w:bookmarkStart w:id="25" w:name="_Toc514793891"/>
+      <w:bookmarkStart w:id="26" w:name="_Toc38358897"/>
       <w:r>
         <w:t xml:space="preserve">1.3 </w:t>
       </w:r>
@@ -7260,8 +7262,8 @@
       <w:r>
         <w:t>Transfer Mechanism</w:t>
       </w:r>
-      <w:bookmarkEnd w:id="24"/>
       <w:bookmarkEnd w:id="25"/>
+      <w:bookmarkEnd w:id="26"/>
     </w:p>
     <w:p>
       <w:pPr>
@@ -7278,20 +7280,19 @@
           <w:lang w:eastAsia="zh-CN"/>
         </w:rPr>
       </w:pPr>
-      <w:bookmarkStart w:id="26" w:name="_Toc11172449"/>
-      <w:bookmarkStart w:id="27" w:name="_Toc11172450"/>
-      <w:bookmarkStart w:id="28" w:name="_Toc11172451"/>
-      <w:bookmarkStart w:id="29" w:name="_Toc11172452"/>
-      <w:bookmarkStart w:id="30" w:name="_Toc11172453"/>
-      <w:bookmarkStart w:id="31" w:name="_Toc11172454"/>
-      <w:bookmarkStart w:id="32" w:name="_Toc11172455"/>
-      <w:bookmarkStart w:id="33" w:name="_Toc11172456"/>
-      <w:bookmarkStart w:id="34" w:name="_Toc11172457"/>
-      <w:bookmarkStart w:id="35" w:name="_Toc11172458"/>
-      <w:bookmarkStart w:id="36" w:name="_Toc11172459"/>
-      <w:bookmarkStart w:id="37" w:name="_Toc11172460"/>
-      <w:bookmarkStart w:id="38" w:name="_Toc11172461"/>
-      <w:bookmarkEnd w:id="26"/>
+      <w:bookmarkStart w:id="27" w:name="_Toc11172449"/>
+      <w:bookmarkStart w:id="28" w:name="_Toc11172450"/>
+      <w:bookmarkStart w:id="29" w:name="_Toc11172451"/>
+      <w:bookmarkStart w:id="30" w:name="_Toc11172452"/>
+      <w:bookmarkStart w:id="31" w:name="_Toc11172453"/>
+      <w:bookmarkStart w:id="32" w:name="_Toc11172454"/>
+      <w:bookmarkStart w:id="33" w:name="_Toc11172455"/>
+      <w:bookmarkStart w:id="34" w:name="_Toc11172456"/>
+      <w:bookmarkStart w:id="35" w:name="_Toc11172457"/>
+      <w:bookmarkStart w:id="36" w:name="_Toc11172458"/>
+      <w:bookmarkStart w:id="37" w:name="_Toc11172459"/>
+      <w:bookmarkStart w:id="38" w:name="_Toc11172460"/>
+      <w:bookmarkStart w:id="39" w:name="_Toc11172461"/>
       <w:bookmarkEnd w:id="27"/>
       <w:bookmarkEnd w:id="28"/>
       <w:bookmarkEnd w:id="29"/>
@@ -7304,6 +7305,7 @@
       <w:bookmarkEnd w:id="36"/>
       <w:bookmarkEnd w:id="37"/>
       <w:bookmarkEnd w:id="38"/>
+      <w:bookmarkEnd w:id="39"/>
       <w:r>
         <w:rPr>
           <w:lang w:eastAsia="zh-CN"/>
@@ -7839,6 +7841,7 @@
           <w:rFonts w:asciiTheme="minorHAnsi" w:eastAsiaTheme="minorHAnsi" w:hAnsiTheme="minorHAnsi" w:cstheme="minorBidi"/>
           <w:lang w:val="en-US" w:eastAsia="zh-CN"/>
         </w:rPr>
+        <w:lastRenderedPageBreak/>
         <w:t xml:space="preserve">File will be transferred </w:t>
       </w:r>
       <w:r>
@@ -7922,7 +7925,6 @@
           <w:rFonts w:asciiTheme="minorHAnsi" w:eastAsiaTheme="minorHAnsi" w:hAnsiTheme="minorHAnsi" w:cstheme="minorBidi"/>
           <w:lang w:val="en-US" w:eastAsia="zh-CN"/>
         </w:rPr>
-        <w:lastRenderedPageBreak/>
         <w:t>There will be separate folder created for each day where the files will be Pulled inside AEP- Landing zone</w:t>
       </w:r>
       <w:r>
@@ -8275,17 +8277,16 @@
     </w:p>
     <w:tbl>
       <w:tblPr>
-        <w:tblW w:w="11245" w:type="dxa"/>
+        <w:tblW w:w="9918" w:type="dxa"/>
+        <w:tblInd w:w="1327" w:type="dxa"/>
         <w:tblLayout w:type="fixed"/>
         <w:tblLook w:val="04A0" w:firstRow="1" w:lastRow="0" w:firstColumn="1" w:lastColumn="0" w:noHBand="0" w:noVBand="1"/>
       </w:tblPr>
       <w:tblGrid>
         <w:gridCol w:w="445"/>
-        <w:gridCol w:w="1530"/>
-        <w:gridCol w:w="1710"/>
-        <w:gridCol w:w="2700"/>
-        <w:gridCol w:w="2430"/>
-        <w:gridCol w:w="2430"/>
+        <w:gridCol w:w="1733"/>
+        <w:gridCol w:w="3330"/>
+        <w:gridCol w:w="4410"/>
       </w:tblGrid>
       <w:tr>
         <w:trPr>
@@ -8332,7 +8333,7 @@
         </w:tc>
         <w:tc>
           <w:tcPr>
-            <w:tcW w:w="1530" w:type="dxa"/>
+            <w:tcW w:w="1733" w:type="dxa"/>
             <w:tcBorders>
               <w:top w:val="single" w:sz="4" w:space="0" w:color="auto"/>
               <w:left w:val="nil"/>
@@ -8369,7 +8370,7 @@
         </w:tc>
         <w:tc>
           <w:tcPr>
-            <w:tcW w:w="1710" w:type="dxa"/>
+            <w:tcW w:w="3330" w:type="dxa"/>
             <w:tcBorders>
               <w:top w:val="single" w:sz="4" w:space="0" w:color="auto"/>
               <w:left w:val="nil"/>
@@ -8406,7 +8407,7 @@
         </w:tc>
         <w:tc>
           <w:tcPr>
-            <w:tcW w:w="2700" w:type="dxa"/>
+            <w:tcW w:w="4410" w:type="dxa"/>
             <w:tcBorders>
               <w:top w:val="single" w:sz="4" w:space="0" w:color="auto"/>
               <w:left w:val="nil"/>
@@ -8460,145 +8461,7 @@
                 <w:sz w:val="16"/>
                 <w:szCs w:val="18"/>
               </w:rPr>
-              <w:t xml:space="preserve">path </w:t>
-            </w:r>
-            <w:r>
-              <w:rPr>
-                <w:rFonts w:ascii="Calibri" w:hAnsi="Calibri"/>
-                <w:b/>
-                <w:bCs/>
-                <w:color w:val="000000"/>
-                <w:sz w:val="16"/>
-                <w:szCs w:val="18"/>
-              </w:rPr>
-              <w:t>–</w:t>
-            </w:r>
-            <w:r>
-              <w:rPr>
-                <w:rFonts w:ascii="Calibri" w:hAnsi="Calibri"/>
-                <w:b/>
-                <w:bCs/>
-                <w:color w:val="000000"/>
-                <w:sz w:val="16"/>
-                <w:szCs w:val="18"/>
-              </w:rPr>
-              <w:t xml:space="preserve"> PROD</w:t>
-            </w:r>
-          </w:p>
-        </w:tc>
-        <w:tc>
-          <w:tcPr>
-            <w:tcW w:w="2430" w:type="dxa"/>
-            <w:tcBorders>
-              <w:top w:val="single" w:sz="4" w:space="0" w:color="auto"/>
-              <w:left w:val="nil"/>
-              <w:bottom w:val="single" w:sz="4" w:space="0" w:color="auto"/>
-              <w:right w:val="single" w:sz="4" w:space="0" w:color="auto"/>
-            </w:tcBorders>
-            <w:shd w:val="clear" w:color="000000" w:fill="D9E1F2"/>
-          </w:tcPr>
-          <w:p>
-            <w:pPr>
-              <w:jc w:val="center"/>
-              <w:rPr>
-                <w:rFonts w:ascii="Calibri" w:hAnsi="Calibri"/>
-                <w:b/>
-                <w:bCs/>
-                <w:color w:val="000000"/>
-                <w:sz w:val="16"/>
-                <w:szCs w:val="18"/>
-              </w:rPr>
-            </w:pPr>
-            <w:r>
-              <w:rPr>
-                <w:rFonts w:ascii="Calibri" w:hAnsi="Calibri"/>
-                <w:b/>
-                <w:bCs/>
-                <w:color w:val="000000"/>
-                <w:sz w:val="16"/>
-                <w:szCs w:val="18"/>
-              </w:rPr>
-              <w:t xml:space="preserve">Source </w:t>
-            </w:r>
-            <w:r>
-              <w:rPr>
-                <w:rFonts w:ascii="Calibri" w:hAnsi="Calibri"/>
-                <w:b/>
-                <w:bCs/>
-                <w:color w:val="000000"/>
-                <w:sz w:val="16"/>
-                <w:szCs w:val="18"/>
-              </w:rPr>
-              <w:t xml:space="preserve">File </w:t>
-            </w:r>
-            <w:r>
-              <w:rPr>
-                <w:rFonts w:ascii="Calibri" w:hAnsi="Calibri"/>
-                <w:b/>
-                <w:bCs/>
-                <w:color w:val="000000"/>
-                <w:sz w:val="16"/>
-                <w:szCs w:val="18"/>
-              </w:rPr>
-              <w:t>path - SIT</w:t>
-            </w:r>
-          </w:p>
-        </w:tc>
-        <w:tc>
-          <w:tcPr>
-            <w:tcW w:w="2430" w:type="dxa"/>
-            <w:tcBorders>
-              <w:top w:val="single" w:sz="4" w:space="0" w:color="auto"/>
-              <w:left w:val="nil"/>
-              <w:bottom w:val="single" w:sz="4" w:space="0" w:color="auto"/>
-              <w:right w:val="single" w:sz="4" w:space="0" w:color="auto"/>
-            </w:tcBorders>
-            <w:shd w:val="clear" w:color="000000" w:fill="D9E1F2"/>
-          </w:tcPr>
-          <w:p>
-            <w:pPr>
-              <w:jc w:val="center"/>
-              <w:rPr>
-                <w:rFonts w:ascii="Calibri" w:hAnsi="Calibri"/>
-                <w:b/>
-                <w:bCs/>
-                <w:color w:val="000000"/>
-                <w:sz w:val="16"/>
-                <w:szCs w:val="18"/>
-              </w:rPr>
-            </w:pPr>
-            <w:r>
-              <w:rPr>
-                <w:rFonts w:ascii="Calibri" w:hAnsi="Calibri"/>
-                <w:b/>
-                <w:bCs/>
-                <w:color w:val="000000"/>
-                <w:sz w:val="16"/>
-                <w:szCs w:val="18"/>
-              </w:rPr>
-              <w:t xml:space="preserve">Source </w:t>
-            </w:r>
-            <w:r>
-              <w:rPr>
-                <w:rFonts w:ascii="Calibri" w:hAnsi="Calibri"/>
-                <w:b/>
-                <w:bCs/>
-                <w:color w:val="000000"/>
-                <w:sz w:val="16"/>
-                <w:szCs w:val="18"/>
-              </w:rPr>
-              <w:t xml:space="preserve">File </w:t>
-            </w:r>
-            <w:r>
-              <w:rPr>
-                <w:rFonts w:ascii="Calibri" w:hAnsi="Calibri"/>
-                <w:b/>
-                <w:bCs/>
-                <w:color w:val="000000"/>
-                <w:sz w:val="16"/>
-                <w:szCs w:val="18"/>
-              </w:rPr>
-              <w:t>path-DEV</w:t>
+              <w:t>path – PROD</w:t>
             </w:r>
           </w:p>
         </w:tc>
@@ -8644,7 +8507,7 @@
         </w:tc>
         <w:tc>
           <w:tcPr>
-            <w:tcW w:w="1530" w:type="dxa"/>
+            <w:tcW w:w="1733" w:type="dxa"/>
             <w:tcBorders>
               <w:top w:val="single" w:sz="4" w:space="0" w:color="auto"/>
               <w:left w:val="nil"/>
@@ -8678,7 +8541,7 @@
         </w:tc>
         <w:tc>
           <w:tcPr>
-            <w:tcW w:w="1710" w:type="dxa"/>
+            <w:tcW w:w="3330" w:type="dxa"/>
             <w:tcBorders>
               <w:top w:val="single" w:sz="4" w:space="0" w:color="auto"/>
               <w:left w:val="nil"/>
@@ -8713,7 +8576,7 @@
         </w:tc>
         <w:tc>
           <w:tcPr>
-            <w:tcW w:w="2700" w:type="dxa"/>
+            <w:tcW w:w="4410" w:type="dxa"/>
             <w:tcBorders>
               <w:top w:val="single" w:sz="4" w:space="0" w:color="auto"/>
               <w:left w:val="nil"/>
@@ -8743,105 +8606,6 @@
             </w:r>
           </w:p>
         </w:tc>
-        <w:tc>
-          <w:tcPr>
-            <w:tcW w:w="2430" w:type="dxa"/>
-            <w:tcBorders>
-              <w:top w:val="single" w:sz="4" w:space="0" w:color="auto"/>
-              <w:left w:val="nil"/>
-              <w:bottom w:val="single" w:sz="4" w:space="0" w:color="auto"/>
-              <w:right w:val="single" w:sz="4" w:space="0" w:color="auto"/>
-            </w:tcBorders>
-          </w:tcPr>
-          <w:p>
-            <w:pPr>
-              <w:spacing w:after="0" w:line="240" w:lineRule="auto"/>
-              <w:rPr>
-                <w:rFonts w:ascii="Calibri" w:eastAsia="Times New Roman" w:hAnsi="Calibri" w:cs="Times New Roman"/>
-                <w:color w:val="000000"/>
-                <w:sz w:val="16"/>
-                <w:szCs w:val="24"/>
-              </w:rPr>
-            </w:pPr>
-            <w:r>
-              <w:rPr>
-                <w:rFonts w:ascii="Calibri" w:eastAsia="Times New Roman" w:hAnsi="Calibri" w:cs="Times New Roman"/>
-                <w:color w:val="000000"/>
-                <w:sz w:val="16"/>
-                <w:szCs w:val="24"/>
-              </w:rPr>
-              <w:t>/SIT/EDW/SRC_DATA/</w:t>
-            </w:r>
-            <w:r>
-              <w:rPr>
-                <w:rFonts w:ascii="Calibri" w:eastAsia="Times New Roman" w:hAnsi="Calibri" w:cs="Times New Roman"/>
-                <w:color w:val="000000"/>
-                <w:sz w:val="16"/>
-                <w:szCs w:val="24"/>
-              </w:rPr>
-              <w:t xml:space="preserve"> </w:t>
-            </w:r>
-            <w:r>
-              <w:rPr>
-                <w:rFonts w:ascii="Calibri" w:eastAsia="Times New Roman" w:hAnsi="Calibri" w:cs="Times New Roman"/>
-                <w:color w:val="000000"/>
-                <w:sz w:val="16"/>
-                <w:szCs w:val="24"/>
-              </w:rPr>
-              <w:t>DIM/&lt;YYYYMMDD,DD=14,EOD&gt;/Device_Capabilities-dtac_th-&lt;YYYYMMDD,DD=14,EOD&gt;01-HHMMSS.csv</w:t>
-            </w:r>
-          </w:p>
-        </w:tc>
-        <w:tc>
-          <w:tcPr>
-            <w:tcW w:w="2430" w:type="dxa"/>
-            <w:tcBorders>
-              <w:top w:val="single" w:sz="4" w:space="0" w:color="auto"/>
-              <w:left w:val="nil"/>
-              <w:bottom w:val="single" w:sz="4" w:space="0" w:color="auto"/>
-              <w:right w:val="single" w:sz="4" w:space="0" w:color="auto"/>
-            </w:tcBorders>
-          </w:tcPr>
-          <w:p>
-            <w:pPr>
-              <w:spacing w:after="0" w:line="240" w:lineRule="auto"/>
-              <w:jc w:val="center"/>
-              <w:rPr>
-                <w:rFonts w:ascii="Calibri" w:eastAsia="Times New Roman" w:hAnsi="Calibri" w:cs="Times New Roman"/>
-                <w:color w:val="000000"/>
-                <w:sz w:val="16"/>
-                <w:szCs w:val="24"/>
-              </w:rPr>
-            </w:pPr>
-            <w:r>
-              <w:rPr>
-                <w:rFonts w:ascii="Calibri" w:eastAsia="Times New Roman" w:hAnsi="Calibri" w:cs="Times New Roman"/>
-                <w:color w:val="000000"/>
-                <w:sz w:val="16"/>
-                <w:szCs w:val="24"/>
-              </w:rPr>
-              <w:t>/DEV/EDW/SRC_DATA/</w:t>
-            </w:r>
-            <w:r>
-              <w:rPr>
-                <w:rFonts w:ascii="Calibri" w:eastAsia="Times New Roman" w:hAnsi="Calibri" w:cs="Times New Roman"/>
-                <w:color w:val="000000"/>
-                <w:sz w:val="16"/>
-                <w:szCs w:val="24"/>
-              </w:rPr>
-              <w:t xml:space="preserve"> </w:t>
-            </w:r>
-            <w:r>
-              <w:rPr>
-                <w:rFonts w:ascii="Calibri" w:eastAsia="Times New Roman" w:hAnsi="Calibri" w:cs="Times New Roman"/>
-                <w:color w:val="000000"/>
-                <w:sz w:val="16"/>
-                <w:szCs w:val="24"/>
-              </w:rPr>
-              <w:t>DIM/&lt;YYYYMMDD,DD=14,EOD&gt;/Device_Capabilities-dtac_th-&lt;YYYYMMDD,DD=14,EOD&gt;01-HHMMSS.csv</w:t>
-            </w:r>
-          </w:p>
-        </w:tc>
       </w:tr>
     </w:tbl>
     <w:p>
@@ -8853,10 +8617,10 @@
       <w:pPr>
         <w:pStyle w:val="Heading2"/>
       </w:pPr>
-      <w:bookmarkStart w:id="39" w:name="_Toc17817298"/>
-      <w:bookmarkStart w:id="40" w:name="_Toc18078520"/>
-      <w:bookmarkStart w:id="41" w:name="_Toc18503633"/>
-      <w:bookmarkStart w:id="42" w:name="_Toc37858949"/>
+      <w:bookmarkStart w:id="40" w:name="_Toc17817298"/>
+      <w:bookmarkStart w:id="41" w:name="_Toc18078520"/>
+      <w:bookmarkStart w:id="42" w:name="_Toc18503633"/>
+      <w:bookmarkStart w:id="43" w:name="_Toc38358898"/>
       <w:r>
         <w:t xml:space="preserve">1.4 ODS </w:t>
       </w:r>
@@ -8869,10 +8633,10 @@
       <w:r>
         <w:t xml:space="preserve"> convention</w:t>
       </w:r>
-      <w:bookmarkEnd w:id="39"/>
       <w:bookmarkEnd w:id="40"/>
       <w:bookmarkEnd w:id="41"/>
       <w:bookmarkEnd w:id="42"/>
+      <w:bookmarkEnd w:id="43"/>
       <w:r>
         <w:t xml:space="preserve"> </w:t>
       </w:r>
@@ -9039,7 +8803,7 @@
           <w:lang w:val="en-GB"/>
         </w:rPr>
       </w:pPr>
-      <w:bookmarkStart w:id="43" w:name="_Toc37858950"/>
+      <w:bookmarkStart w:id="44" w:name="_Toc38358899"/>
       <w:r>
         <w:rPr>
           <w:rFonts w:cs="Arial"/>
@@ -9050,7 +8814,7 @@
       </w:r>
       <w:bookmarkEnd w:id="21"/>
       <w:bookmarkEnd w:id="22"/>
-      <w:bookmarkEnd w:id="43"/>
+      <w:bookmarkEnd w:id="44"/>
     </w:p>
     <w:p>
       <w:pPr>
@@ -9061,8 +8825,8 @@
         </w:numPr>
         <w:spacing w:after="120" w:line="240" w:lineRule="auto"/>
       </w:pPr>
-      <w:bookmarkStart w:id="44" w:name="_Toc442867577"/>
-      <w:bookmarkStart w:id="45" w:name="_Toc512435631"/>
+      <w:bookmarkStart w:id="45" w:name="_Toc442867577"/>
+      <w:bookmarkStart w:id="46" w:name="_Toc512435631"/>
       <w:r>
         <w:t>Master data file will be Pushed to the EDW landing path on a daily basis even if there is no</w:t>
       </w:r>
@@ -9211,7 +8975,7 @@
           <w:lang w:val="en-GB"/>
         </w:rPr>
       </w:pPr>
-      <w:bookmarkStart w:id="46" w:name="_Toc37858951"/>
+      <w:bookmarkStart w:id="47" w:name="_Toc38358900"/>
       <w:r>
         <w:rPr>
           <w:rFonts w:cs="Arial"/>
@@ -9220,9 +8984,9 @@
         <w:lastRenderedPageBreak/>
         <w:t>Interface Details</w:t>
       </w:r>
-      <w:bookmarkEnd w:id="44"/>
       <w:bookmarkEnd w:id="45"/>
       <w:bookmarkEnd w:id="46"/>
+      <w:bookmarkEnd w:id="47"/>
     </w:p>
     <w:p>
       <w:pPr>
@@ -9231,9 +8995,9 @@
           <w:lang w:val="en-GB"/>
         </w:rPr>
       </w:pPr>
-      <w:bookmarkStart w:id="47" w:name="_Toc37858952"/>
       <w:bookmarkStart w:id="48" w:name="_Toc442867578"/>
       <w:bookmarkStart w:id="49" w:name="_Toc512435632"/>
+      <w:bookmarkStart w:id="50" w:name="_Toc38358901"/>
       <w:r>
         <w:rPr>
           <w:lang w:val="en-GB"/>
@@ -9258,7 +9022,7 @@
         </w:rPr>
         <w:t>Details of Source Feeds</w:t>
       </w:r>
-      <w:bookmarkEnd w:id="47"/>
+      <w:bookmarkEnd w:id="50"/>
     </w:p>
     <w:tbl>
       <w:tblPr>
@@ -9478,14 +9242,14 @@
           <w:lang w:val="en-GB"/>
         </w:rPr>
       </w:pPr>
-      <w:bookmarkStart w:id="50" w:name="_Toc37858953"/>
+      <w:bookmarkStart w:id="51" w:name="_Toc38358902"/>
       <w:r>
         <w:rPr>
           <w:lang w:val="en-GB"/>
         </w:rPr>
         <w:t>Source Feed Files</w:t>
       </w:r>
-      <w:bookmarkEnd w:id="50"/>
+      <w:bookmarkEnd w:id="51"/>
     </w:p>
     <w:p>
       <w:r>
@@ -10867,7 +10631,7 @@
                 <w:sz w:val="20"/>
                 <w:szCs w:val="20"/>
               </w:rPr>
-              <w:t>“,</w:t>
+              <w:t>“;</w:t>
             </w:r>
             <w:r>
               <w:rPr>
@@ -11436,632 +11200,6 @@
           </w:p>
         </w:tc>
       </w:tr>
-      <w:tr>
-        <w:tc>
-          <w:tcPr>
-            <w:cnfStyle w:val="001000000000" w:firstRow="0" w:lastRow="0" w:firstColumn="1" w:lastColumn="0" w:oddVBand="0" w:evenVBand="0" w:oddHBand="0" w:evenHBand="0" w:firstRowFirstColumn="0" w:firstRowLastColumn="0" w:lastRowFirstColumn="0" w:lastRowLastColumn="0"/>
-            <w:tcW w:w="2700" w:type="dxa"/>
-          </w:tcPr>
-          <w:p>
-            <w:pPr>
-              <w:spacing w:after="0" w:line="240" w:lineRule="auto"/>
-              <w:rPr>
-                <w:b w:val="0"/>
-              </w:rPr>
-            </w:pPr>
-            <w:r>
-              <w:rPr>
-                <w:b w:val="0"/>
-              </w:rPr>
-              <w:t>SIT</w:t>
-            </w:r>
-            <w:r>
-              <w:rPr>
-                <w:b w:val="0"/>
-              </w:rPr>
-              <w:t xml:space="preserve"> IP Address</w:t>
-            </w:r>
-          </w:p>
-        </w:tc>
-        <w:tc>
-          <w:tcPr>
-            <w:tcW w:w="8635" w:type="dxa"/>
-          </w:tcPr>
-          <w:p>
-            <w:pPr>
-              <w:cnfStyle w:val="000000000000" w:firstRow="0" w:lastRow="0" w:firstColumn="0" w:lastColumn="0" w:oddVBand="0" w:evenVBand="0" w:oddHBand="0" w:evenHBand="0" w:firstRowFirstColumn="0" w:firstRowLastColumn="0" w:lastRowFirstColumn="0" w:lastRowLastColumn="0"/>
-            </w:pPr>
-            <w:r>
-              <w:t>TBD</w:t>
-            </w:r>
-          </w:p>
-        </w:tc>
-      </w:tr>
-      <w:tr>
-        <w:trPr>
-          <w:cnfStyle w:val="000000100000" w:firstRow="0" w:lastRow="0" w:firstColumn="0" w:lastColumn="0" w:oddVBand="0" w:evenVBand="0" w:oddHBand="1" w:evenHBand="0" w:firstRowFirstColumn="0" w:firstRowLastColumn="0" w:lastRowFirstColumn="0" w:lastRowLastColumn="0"/>
-        </w:trPr>
-        <w:tc>
-          <w:tcPr>
-            <w:cnfStyle w:val="001000000000" w:firstRow="0" w:lastRow="0" w:firstColumn="1" w:lastColumn="0" w:oddVBand="0" w:evenVBand="0" w:oddHBand="0" w:evenHBand="0" w:firstRowFirstColumn="0" w:firstRowLastColumn="0" w:lastRowFirstColumn="0" w:lastRowLastColumn="0"/>
-            <w:tcW w:w="2700" w:type="dxa"/>
-          </w:tcPr>
-          <w:p>
-            <w:pPr>
-              <w:spacing w:after="0" w:line="240" w:lineRule="auto"/>
-              <w:rPr>
-                <w:b w:val="0"/>
-              </w:rPr>
-            </w:pPr>
-            <w:r>
-              <w:rPr>
-                <w:b w:val="0"/>
-              </w:rPr>
-              <w:t>SIT</w:t>
-            </w:r>
-            <w:r>
-              <w:rPr>
-                <w:b w:val="0"/>
-              </w:rPr>
-              <w:t xml:space="preserve"> Port</w:t>
-            </w:r>
-          </w:p>
-        </w:tc>
-        <w:tc>
-          <w:tcPr>
-            <w:tcW w:w="8635" w:type="dxa"/>
-          </w:tcPr>
-          <w:p>
-            <w:pPr>
-              <w:cnfStyle w:val="000000100000" w:firstRow="0" w:lastRow="0" w:firstColumn="0" w:lastColumn="0" w:oddVBand="0" w:evenVBand="0" w:oddHBand="1" w:evenHBand="0" w:firstRowFirstColumn="0" w:firstRowLastColumn="0" w:lastRowFirstColumn="0" w:lastRowLastColumn="0"/>
-            </w:pPr>
-            <w:r>
-              <w:t>TBD</w:t>
-            </w:r>
-          </w:p>
-        </w:tc>
-      </w:tr>
-      <w:tr>
-        <w:tc>
-          <w:tcPr>
-            <w:cnfStyle w:val="001000000000" w:firstRow="0" w:lastRow="0" w:firstColumn="1" w:lastColumn="0" w:oddVBand="0" w:evenVBand="0" w:oddHBand="0" w:evenHBand="0" w:firstRowFirstColumn="0" w:firstRowLastColumn="0" w:lastRowFirstColumn="0" w:lastRowLastColumn="0"/>
-            <w:tcW w:w="2700" w:type="dxa"/>
-          </w:tcPr>
-          <w:p>
-            <w:pPr>
-              <w:spacing w:after="0" w:line="240" w:lineRule="auto"/>
-              <w:rPr>
-                <w:b w:val="0"/>
-              </w:rPr>
-            </w:pPr>
-            <w:r>
-              <w:rPr>
-                <w:b w:val="0"/>
-              </w:rPr>
-              <w:t>SIT</w:t>
-            </w:r>
-            <w:r>
-              <w:rPr>
-                <w:b w:val="0"/>
-              </w:rPr>
-              <w:t xml:space="preserve"> User Name</w:t>
-            </w:r>
-          </w:p>
-        </w:tc>
-        <w:tc>
-          <w:tcPr>
-            <w:tcW w:w="8635" w:type="dxa"/>
-          </w:tcPr>
-          <w:p>
-            <w:pPr>
-              <w:cnfStyle w:val="000000000000" w:firstRow="0" w:lastRow="0" w:firstColumn="0" w:lastColumn="0" w:oddVBand="0" w:evenVBand="0" w:oddHBand="0" w:evenHBand="0" w:firstRowFirstColumn="0" w:firstRowLastColumn="0" w:lastRowFirstColumn="0" w:lastRowLastColumn="0"/>
-            </w:pPr>
-            <w:r>
-              <w:t>TBD</w:t>
-            </w:r>
-          </w:p>
-        </w:tc>
-      </w:tr>
-      <w:tr>
-        <w:trPr>
-          <w:cnfStyle w:val="000000100000" w:firstRow="0" w:lastRow="0" w:firstColumn="0" w:lastColumn="0" w:oddVBand="0" w:evenVBand="0" w:oddHBand="1" w:evenHBand="0" w:firstRowFirstColumn="0" w:firstRowLastColumn="0" w:lastRowFirstColumn="0" w:lastRowLastColumn="0"/>
-        </w:trPr>
-        <w:tc>
-          <w:tcPr>
-            <w:cnfStyle w:val="001000000000" w:firstRow="0" w:lastRow="0" w:firstColumn="1" w:lastColumn="0" w:oddVBand="0" w:evenVBand="0" w:oddHBand="0" w:evenHBand="0" w:firstRowFirstColumn="0" w:firstRowLastColumn="0" w:lastRowFirstColumn="0" w:lastRowLastColumn="0"/>
-            <w:tcW w:w="2700" w:type="dxa"/>
-          </w:tcPr>
-          <w:p>
-            <w:pPr>
-              <w:spacing w:after="0" w:line="240" w:lineRule="auto"/>
-              <w:rPr>
-                <w:b w:val="0"/>
-              </w:rPr>
-            </w:pPr>
-            <w:r>
-              <w:rPr>
-                <w:b w:val="0"/>
-              </w:rPr>
-              <w:t>SIT</w:t>
-            </w:r>
-            <w:r>
-              <w:rPr>
-                <w:b w:val="0"/>
-              </w:rPr>
-              <w:t xml:space="preserve"> Source Folder</w:t>
-            </w:r>
-          </w:p>
-        </w:tc>
-        <w:tc>
-          <w:tcPr>
-            <w:tcW w:w="8635" w:type="dxa"/>
-          </w:tcPr>
-          <w:p>
-            <w:pPr>
-              <w:pStyle w:val="NoSpacing"/>
-              <w:cnfStyle w:val="000000100000" w:firstRow="0" w:lastRow="0" w:firstColumn="0" w:lastColumn="0" w:oddVBand="0" w:evenVBand="0" w:oddHBand="1" w:evenHBand="0" w:firstRowFirstColumn="0" w:firstRowLastColumn="0" w:lastRowFirstColumn="0" w:lastRowLastColumn="0"/>
-              <w:rPr>
-                <w:sz w:val="20"/>
-              </w:rPr>
-            </w:pPr>
-            <w:r>
-              <w:rPr>
-                <w:sz w:val="20"/>
-              </w:rPr>
-              <w:t xml:space="preserve">Server : </w:t>
-            </w:r>
-            <w:r>
-              <w:rPr>
-                <w:sz w:val="20"/>
-              </w:rPr>
-              <w:t>nickel1</w:t>
-            </w:r>
-            <w:r>
-              <w:rPr>
-                <w:sz w:val="20"/>
-              </w:rPr>
-              <w:t>8</w:t>
-            </w:r>
-          </w:p>
-          <w:p>
-            <w:pPr>
-              <w:pStyle w:val="NoSpacing"/>
-              <w:cnfStyle w:val="000000100000" w:firstRow="0" w:lastRow="0" w:firstColumn="0" w:lastColumn="0" w:oddVBand="0" w:evenVBand="0" w:oddHBand="1" w:evenHBand="0" w:firstRowFirstColumn="0" w:firstRowLastColumn="0" w:lastRowFirstColumn="0" w:lastRowLastColumn="0"/>
-              <w:rPr>
-                <w:sz w:val="20"/>
-              </w:rPr>
-            </w:pPr>
-            <w:r>
-              <w:rPr>
-                <w:sz w:val="20"/>
-              </w:rPr>
-              <w:t xml:space="preserve">Data file </w:t>
-            </w:r>
-            <w:r>
-              <w:rPr>
-                <w:sz w:val="20"/>
-              </w:rPr>
-              <w:t xml:space="preserve">Path : </w:t>
-            </w:r>
-            <w:r>
-              <w:rPr>
-                <w:rFonts w:ascii="Calibri" w:eastAsia="Times New Roman" w:hAnsi="Calibri" w:cs="Times New Roman"/>
-                <w:color w:val="000000"/>
-                <w:sz w:val="16"/>
-                <w:szCs w:val="24"/>
-              </w:rPr>
-              <w:t>/SIT/EDW/SRC_DATA/</w:t>
-            </w:r>
-            <w:r>
-              <w:rPr>
-                <w:rFonts w:ascii="Calibri" w:eastAsia="Times New Roman" w:hAnsi="Calibri" w:cs="Times New Roman"/>
-                <w:color w:val="000000"/>
-                <w:sz w:val="16"/>
-                <w:szCs w:val="24"/>
-              </w:rPr>
-              <w:t xml:space="preserve"> </w:t>
-            </w:r>
-            <w:r>
-              <w:rPr>
-                <w:rFonts w:ascii="Calibri" w:eastAsia="Times New Roman" w:hAnsi="Calibri" w:cs="Times New Roman"/>
-                <w:color w:val="000000"/>
-                <w:sz w:val="16"/>
-                <w:szCs w:val="24"/>
-              </w:rPr>
-              <w:t>DIM/&lt;YYYYMMDD,DD=14,EOD&gt;/Device_Capabilities-dtac_th-&lt;YYYYMMDD,DD=14,EOD&gt;01-HHMMSS.csv</w:t>
-            </w:r>
-            <w:r>
-              <w:rPr>
-                <w:sz w:val="20"/>
-              </w:rPr>
-              <w:t xml:space="preserve"> </w:t>
-            </w:r>
-          </w:p>
-          <w:p>
-            <w:pPr>
-              <w:pStyle w:val="NoSpacing"/>
-              <w:cnfStyle w:val="000000100000" w:firstRow="0" w:lastRow="0" w:firstColumn="0" w:lastColumn="0" w:oddVBand="0" w:evenVBand="0" w:oddHBand="1" w:evenHBand="0" w:firstRowFirstColumn="0" w:firstRowLastColumn="0" w:lastRowFirstColumn="0" w:lastRowLastColumn="0"/>
-              <w:rPr>
-                <w:rFonts w:eastAsia="Times New Roman"/>
-                <w:sz w:val="20"/>
-              </w:rPr>
-            </w:pPr>
-            <w:r>
-              <w:rPr>
-                <w:sz w:val="20"/>
-              </w:rPr>
-              <w:t xml:space="preserve">Control file </w:t>
-            </w:r>
-            <w:r>
-              <w:rPr>
-                <w:sz w:val="20"/>
-              </w:rPr>
-              <w:t xml:space="preserve">Path : </w:t>
-            </w:r>
-            <w:r>
-              <w:rPr>
-                <w:rFonts w:ascii="Calibri" w:eastAsia="Times New Roman" w:hAnsi="Calibri" w:cs="Times New Roman"/>
-                <w:color w:val="000000"/>
-                <w:sz w:val="16"/>
-                <w:szCs w:val="24"/>
-              </w:rPr>
-              <w:t>/SIT/EDW/SRC_DATA/</w:t>
-            </w:r>
-            <w:r>
-              <w:rPr>
-                <w:rFonts w:ascii="Calibri" w:eastAsia="Times New Roman" w:hAnsi="Calibri" w:cs="Times New Roman"/>
-                <w:color w:val="000000"/>
-                <w:sz w:val="16"/>
-                <w:szCs w:val="24"/>
-              </w:rPr>
-              <w:t xml:space="preserve"> </w:t>
-            </w:r>
-            <w:r>
-              <w:rPr>
-                <w:rFonts w:ascii="Calibri" w:eastAsia="Times New Roman" w:hAnsi="Calibri" w:cs="Times New Roman"/>
-                <w:color w:val="000000"/>
-                <w:sz w:val="16"/>
-                <w:szCs w:val="24"/>
-              </w:rPr>
-              <w:t>DIM/&lt;YYYYMMDD,DD=14,EOD&gt;/</w:t>
-            </w:r>
-            <w:r>
-              <w:rPr>
-                <w:rFonts w:ascii="Calibri" w:eastAsia="Times New Roman" w:hAnsi="Calibri" w:cs="Times New Roman"/>
-                <w:color w:val="000000"/>
-                <w:sz w:val="16"/>
-                <w:szCs w:val="24"/>
-              </w:rPr>
-              <w:t>LOG/</w:t>
-            </w:r>
-            <w:r>
-              <w:rPr>
-                <w:rFonts w:ascii="Calibri" w:eastAsia="Times New Roman" w:hAnsi="Calibri" w:cs="Times New Roman"/>
-                <w:color w:val="000000"/>
-                <w:sz w:val="16"/>
-                <w:szCs w:val="24"/>
-              </w:rPr>
-              <w:t>Device_Capabilities-dtac_th-&lt;</w:t>
-            </w:r>
-            <w:r>
-              <w:rPr>
-                <w:rFonts w:ascii="Calibri" w:eastAsia="Times New Roman" w:hAnsi="Calibri" w:cs="Times New Roman"/>
-                <w:color w:val="000000"/>
-                <w:sz w:val="16"/>
-                <w:szCs w:val="24"/>
-              </w:rPr>
-              <w:t>YYYYMMDD,DD=14,EOD&gt;01-HHMMSS.ctl</w:t>
-            </w:r>
-          </w:p>
-        </w:tc>
-      </w:tr>
-      <w:tr>
-        <w:tc>
-          <w:tcPr>
-            <w:cnfStyle w:val="001000000000" w:firstRow="0" w:lastRow="0" w:firstColumn="1" w:lastColumn="0" w:oddVBand="0" w:evenVBand="0" w:oddHBand="0" w:evenHBand="0" w:firstRowFirstColumn="0" w:firstRowLastColumn="0" w:lastRowFirstColumn="0" w:lastRowLastColumn="0"/>
-            <w:tcW w:w="2700" w:type="dxa"/>
-          </w:tcPr>
-          <w:p>
-            <w:pPr>
-              <w:spacing w:after="0" w:line="240" w:lineRule="auto"/>
-              <w:rPr>
-                <w:b w:val="0"/>
-              </w:rPr>
-            </w:pPr>
-            <w:r>
-              <w:rPr>
-                <w:b w:val="0"/>
-              </w:rPr>
-              <w:t>Dev IP Address</w:t>
-            </w:r>
-          </w:p>
-        </w:tc>
-        <w:tc>
-          <w:tcPr>
-            <w:tcW w:w="8635" w:type="dxa"/>
-          </w:tcPr>
-          <w:p>
-            <w:pPr>
-              <w:cnfStyle w:val="000000000000" w:firstRow="0" w:lastRow="0" w:firstColumn="0" w:lastColumn="0" w:oddVBand="0" w:evenVBand="0" w:oddHBand="0" w:evenHBand="0" w:firstRowFirstColumn="0" w:firstRowLastColumn="0" w:lastRowFirstColumn="0" w:lastRowLastColumn="0"/>
-            </w:pPr>
-            <w:r>
-              <w:t>TBD</w:t>
-            </w:r>
-          </w:p>
-        </w:tc>
-      </w:tr>
-      <w:tr>
-        <w:trPr>
-          <w:cnfStyle w:val="000000100000" w:firstRow="0" w:lastRow="0" w:firstColumn="0" w:lastColumn="0" w:oddVBand="0" w:evenVBand="0" w:oddHBand="1" w:evenHBand="0" w:firstRowFirstColumn="0" w:firstRowLastColumn="0" w:lastRowFirstColumn="0" w:lastRowLastColumn="0"/>
-        </w:trPr>
-        <w:tc>
-          <w:tcPr>
-            <w:cnfStyle w:val="001000000000" w:firstRow="0" w:lastRow="0" w:firstColumn="1" w:lastColumn="0" w:oddVBand="0" w:evenVBand="0" w:oddHBand="0" w:evenHBand="0" w:firstRowFirstColumn="0" w:firstRowLastColumn="0" w:lastRowFirstColumn="0" w:lastRowLastColumn="0"/>
-            <w:tcW w:w="2700" w:type="dxa"/>
-          </w:tcPr>
-          <w:p>
-            <w:pPr>
-              <w:spacing w:after="0" w:line="240" w:lineRule="auto"/>
-              <w:rPr>
-                <w:b w:val="0"/>
-              </w:rPr>
-            </w:pPr>
-            <w:r>
-              <w:rPr>
-                <w:b w:val="0"/>
-              </w:rPr>
-              <w:t>Dev Port</w:t>
-            </w:r>
-          </w:p>
-        </w:tc>
-        <w:tc>
-          <w:tcPr>
-            <w:tcW w:w="8635" w:type="dxa"/>
-          </w:tcPr>
-          <w:p>
-            <w:pPr>
-              <w:cnfStyle w:val="000000100000" w:firstRow="0" w:lastRow="0" w:firstColumn="0" w:lastColumn="0" w:oddVBand="0" w:evenVBand="0" w:oddHBand="1" w:evenHBand="0" w:firstRowFirstColumn="0" w:firstRowLastColumn="0" w:lastRowFirstColumn="0" w:lastRowLastColumn="0"/>
-            </w:pPr>
-            <w:r>
-              <w:t>TBD</w:t>
-            </w:r>
-          </w:p>
-        </w:tc>
-      </w:tr>
-      <w:tr>
-        <w:tc>
-          <w:tcPr>
-            <w:cnfStyle w:val="001000000000" w:firstRow="0" w:lastRow="0" w:firstColumn="1" w:lastColumn="0" w:oddVBand="0" w:evenVBand="0" w:oddHBand="0" w:evenHBand="0" w:firstRowFirstColumn="0" w:firstRowLastColumn="0" w:lastRowFirstColumn="0" w:lastRowLastColumn="0"/>
-            <w:tcW w:w="2700" w:type="dxa"/>
-          </w:tcPr>
-          <w:p>
-            <w:pPr>
-              <w:spacing w:after="0" w:line="240" w:lineRule="auto"/>
-              <w:rPr>
-                <w:b w:val="0"/>
-              </w:rPr>
-            </w:pPr>
-            <w:r>
-              <w:rPr>
-                <w:b w:val="0"/>
-              </w:rPr>
-              <w:t>Dev User Name</w:t>
-            </w:r>
-          </w:p>
-        </w:tc>
-        <w:tc>
-          <w:tcPr>
-            <w:tcW w:w="8635" w:type="dxa"/>
-          </w:tcPr>
-          <w:p>
-            <w:pPr>
-              <w:cnfStyle w:val="000000000000" w:firstRow="0" w:lastRow="0" w:firstColumn="0" w:lastColumn="0" w:oddVBand="0" w:evenVBand="0" w:oddHBand="0" w:evenHBand="0" w:firstRowFirstColumn="0" w:firstRowLastColumn="0" w:lastRowFirstColumn="0" w:lastRowLastColumn="0"/>
-            </w:pPr>
-            <w:r>
-              <w:t>TBD</w:t>
-            </w:r>
-          </w:p>
-        </w:tc>
-      </w:tr>
-      <w:tr>
-        <w:trPr>
-          <w:cnfStyle w:val="000000100000" w:firstRow="0" w:lastRow="0" w:firstColumn="0" w:lastColumn="0" w:oddVBand="0" w:evenVBand="0" w:oddHBand="1" w:evenHBand="0" w:firstRowFirstColumn="0" w:firstRowLastColumn="0" w:lastRowFirstColumn="0" w:lastRowLastColumn="0"/>
-        </w:trPr>
-        <w:tc>
-          <w:tcPr>
-            <w:cnfStyle w:val="001000000000" w:firstRow="0" w:lastRow="0" w:firstColumn="1" w:lastColumn="0" w:oddVBand="0" w:evenVBand="0" w:oddHBand="0" w:evenHBand="0" w:firstRowFirstColumn="0" w:firstRowLastColumn="0" w:lastRowFirstColumn="0" w:lastRowLastColumn="0"/>
-            <w:tcW w:w="2700" w:type="dxa"/>
-          </w:tcPr>
-          <w:p>
-            <w:pPr>
-              <w:spacing w:after="0" w:line="240" w:lineRule="auto"/>
-              <w:rPr>
-                <w:b w:val="0"/>
-              </w:rPr>
-            </w:pPr>
-            <w:r>
-              <w:rPr>
-                <w:b w:val="0"/>
-              </w:rPr>
-              <w:t>Dev Source Folder</w:t>
-            </w:r>
-          </w:p>
-        </w:tc>
-        <w:tc>
-          <w:tcPr>
-            <w:tcW w:w="8635" w:type="dxa"/>
-          </w:tcPr>
-          <w:p>
-            <w:pPr>
-              <w:pStyle w:val="NoSpacing"/>
-              <w:cnfStyle w:val="000000100000" w:firstRow="0" w:lastRow="0" w:firstColumn="0" w:lastColumn="0" w:oddVBand="0" w:evenVBand="0" w:oddHBand="1" w:evenHBand="0" w:firstRowFirstColumn="0" w:firstRowLastColumn="0" w:lastRowFirstColumn="0" w:lastRowLastColumn="0"/>
-              <w:rPr>
-                <w:sz w:val="20"/>
-              </w:rPr>
-            </w:pPr>
-            <w:r>
-              <w:rPr>
-                <w:sz w:val="20"/>
-              </w:rPr>
-              <w:t xml:space="preserve">Server : </w:t>
-            </w:r>
-            <w:r>
-              <w:rPr>
-                <w:sz w:val="20"/>
-              </w:rPr>
-              <w:t>nickel17</w:t>
-            </w:r>
-          </w:p>
-          <w:p>
-            <w:pPr>
-              <w:pStyle w:val="NoSpacing"/>
-              <w:cnfStyle w:val="000000100000" w:firstRow="0" w:lastRow="0" w:firstColumn="0" w:lastColumn="0" w:oddVBand="0" w:evenVBand="0" w:oddHBand="1" w:evenHBand="0" w:firstRowFirstColumn="0" w:firstRowLastColumn="0" w:lastRowFirstColumn="0" w:lastRowLastColumn="0"/>
-              <w:rPr>
-                <w:sz w:val="20"/>
-              </w:rPr>
-            </w:pPr>
-            <w:r>
-              <w:rPr>
-                <w:sz w:val="20"/>
-              </w:rPr>
-              <w:t xml:space="preserve">Data file </w:t>
-            </w:r>
-            <w:r>
-              <w:rPr>
-                <w:sz w:val="20"/>
-              </w:rPr>
-              <w:t xml:space="preserve">Path : </w:t>
-            </w:r>
-            <w:r>
-              <w:rPr>
-                <w:rFonts w:ascii="Calibri" w:eastAsia="Times New Roman" w:hAnsi="Calibri" w:cs="Times New Roman"/>
-                <w:color w:val="000000"/>
-                <w:sz w:val="16"/>
-                <w:szCs w:val="24"/>
-              </w:rPr>
-              <w:t>/DEV</w:t>
-            </w:r>
-            <w:r>
-              <w:rPr>
-                <w:rFonts w:ascii="Calibri" w:eastAsia="Times New Roman" w:hAnsi="Calibri" w:cs="Times New Roman"/>
-                <w:color w:val="000000"/>
-                <w:sz w:val="16"/>
-                <w:szCs w:val="24"/>
-              </w:rPr>
-              <w:t>/EDW/SRC_DATA/</w:t>
-            </w:r>
-            <w:r>
-              <w:rPr>
-                <w:rFonts w:ascii="Calibri" w:eastAsia="Times New Roman" w:hAnsi="Calibri" w:cs="Times New Roman"/>
-                <w:color w:val="000000"/>
-                <w:sz w:val="16"/>
-                <w:szCs w:val="24"/>
-              </w:rPr>
-              <w:t xml:space="preserve"> </w:t>
-            </w:r>
-            <w:r>
-              <w:rPr>
-                <w:rFonts w:ascii="Calibri" w:eastAsia="Times New Roman" w:hAnsi="Calibri" w:cs="Times New Roman"/>
-                <w:color w:val="000000"/>
-                <w:sz w:val="16"/>
-                <w:szCs w:val="24"/>
-              </w:rPr>
-              <w:t>DIM/&lt;YYYYMMDD,DD=14,EOD&gt;/Device_Capabilities-dtac_th-&lt;YYYYMMDD,DD=14,EOD&gt;01-HHMMSS.csv</w:t>
-            </w:r>
-            <w:r>
-              <w:rPr>
-                <w:sz w:val="20"/>
-              </w:rPr>
-              <w:t xml:space="preserve"> </w:t>
-            </w:r>
-          </w:p>
-          <w:p>
-            <w:pPr>
-              <w:pStyle w:val="NoSpacing"/>
-              <w:cnfStyle w:val="000000100000" w:firstRow="0" w:lastRow="0" w:firstColumn="0" w:lastColumn="0" w:oddVBand="0" w:evenVBand="0" w:oddHBand="1" w:evenHBand="0" w:firstRowFirstColumn="0" w:firstRowLastColumn="0" w:lastRowFirstColumn="0" w:lastRowLastColumn="0"/>
-              <w:rPr>
-                <w:rFonts w:eastAsia="Times New Roman"/>
-                <w:sz w:val="20"/>
-              </w:rPr>
-            </w:pPr>
-            <w:r>
-              <w:rPr>
-                <w:sz w:val="20"/>
-              </w:rPr>
-              <w:t xml:space="preserve">Control file </w:t>
-            </w:r>
-            <w:r>
-              <w:rPr>
-                <w:sz w:val="20"/>
-              </w:rPr>
-              <w:t xml:space="preserve">Path : </w:t>
-            </w:r>
-            <w:r>
-              <w:rPr>
-                <w:rFonts w:ascii="Calibri" w:eastAsia="Times New Roman" w:hAnsi="Calibri" w:cs="Times New Roman"/>
-                <w:color w:val="000000"/>
-                <w:sz w:val="16"/>
-                <w:szCs w:val="24"/>
-              </w:rPr>
-              <w:t>/DEV</w:t>
-            </w:r>
-            <w:r>
-              <w:rPr>
-                <w:rFonts w:ascii="Calibri" w:eastAsia="Times New Roman" w:hAnsi="Calibri" w:cs="Times New Roman"/>
-                <w:color w:val="000000"/>
-                <w:sz w:val="16"/>
-                <w:szCs w:val="24"/>
-              </w:rPr>
-              <w:t>/EDW/SRC_DATA/</w:t>
-            </w:r>
-            <w:r>
-              <w:rPr>
-                <w:rFonts w:ascii="Calibri" w:eastAsia="Times New Roman" w:hAnsi="Calibri" w:cs="Times New Roman"/>
-                <w:color w:val="000000"/>
-                <w:sz w:val="16"/>
-                <w:szCs w:val="24"/>
-              </w:rPr>
-              <w:t xml:space="preserve"> </w:t>
-            </w:r>
-            <w:r>
-              <w:rPr>
-                <w:rFonts w:ascii="Calibri" w:eastAsia="Times New Roman" w:hAnsi="Calibri" w:cs="Times New Roman"/>
-                <w:color w:val="000000"/>
-                <w:sz w:val="16"/>
-                <w:szCs w:val="24"/>
-              </w:rPr>
-              <w:t>DIM/&lt;YYYYMMDD,DD=14,EOD&gt;/</w:t>
-            </w:r>
-            <w:r>
-              <w:rPr>
-                <w:rFonts w:ascii="Calibri" w:eastAsia="Times New Roman" w:hAnsi="Calibri" w:cs="Times New Roman"/>
-                <w:color w:val="000000"/>
-                <w:sz w:val="16"/>
-                <w:szCs w:val="24"/>
-              </w:rPr>
-              <w:t>LOG/</w:t>
-            </w:r>
-            <w:r>
-              <w:rPr>
-                <w:rFonts w:ascii="Calibri" w:eastAsia="Times New Roman" w:hAnsi="Calibri" w:cs="Times New Roman"/>
-                <w:color w:val="000000"/>
-                <w:sz w:val="16"/>
-                <w:szCs w:val="24"/>
-              </w:rPr>
-              <w:t>Device_Capabilities-dtac_th-&lt;</w:t>
-            </w:r>
-            <w:r>
-              <w:rPr>
-                <w:rFonts w:ascii="Calibri" w:eastAsia="Times New Roman" w:hAnsi="Calibri" w:cs="Times New Roman"/>
-                <w:color w:val="000000"/>
-                <w:sz w:val="16"/>
-                <w:szCs w:val="24"/>
-              </w:rPr>
-              <w:t>YYYYMMDD,DD=14,EOD&gt;01-HHMMSS.ctl</w:t>
-            </w:r>
-          </w:p>
-        </w:tc>
-      </w:tr>
     </w:tbl>
     <w:p/>
     <w:p>
@@ -12090,7 +11228,7 @@
           <w:lang w:val="en-AU"/>
         </w:rPr>
       </w:pPr>
-      <w:bookmarkStart w:id="51" w:name="_Hlk522570037"/>
+      <w:bookmarkStart w:id="52" w:name="_Hlk522570037"/>
       <w:r>
         <w:rPr>
           <w:lang w:val="en-AU"/>
@@ -12566,7 +11704,7 @@
         </w:rPr>
       </w:pPr>
     </w:p>
-    <w:bookmarkEnd w:id="51"/>
+    <w:bookmarkEnd w:id="52"/>
     <w:p>
       <w:pPr>
         <w:pStyle w:val="Heading4"/>
@@ -12610,11 +11748,7 @@
         <w:ind w:left="2160"/>
       </w:pPr>
       <w:r>
-        <w:t>tac;device_make;device_model;device_hierarchy_class;device_hierarchy_group;device_hierarchy_type;os_name;ota_certified;ota_protocols;3g;network_protocols;network_frequency_bands</w:t>
-      </w:r>
-      <w:r>
-        <w:lastRenderedPageBreak/>
-        <w:t>;hsdpa_maximum_download_rate;hsupa_maximum_upload_rate;bluetooth;wlan;wimax;gps;nfc;camera;display_primary_color;display_primary_size;display_primary_touch_screen;cpu_type;input_methods;messaging_features;mms;mms_max_size;email;email_features;browser_features;video_call;video_streaming;audio_formats;audio_player;java;java_features;dual_sim;media_features;sim_format</w:t>
+        <w:t>tac;device_make;device_model;device_hierarchy_class;device_hierarchy_group;device_hierarchy_type;os_name;ota_certified;ota_protocols;3g;network_protocols;network_frequency_bands;hsdpa_maximum_download_rate;hsupa_maximum_upload_rate;bluetooth;wlan;wimax;gps;nfc;camera;display_primary_color;display_primary_size;display_primary_touch_screen;cpu_type;input_methods;messaging_features;mms;mms_max_size;email;email_features;browser_features;video_call;video_streaming;audio_formats;audio_player;java;java_features;dual_sim;media_features;sim_format</w:t>
       </w:r>
     </w:p>
     <w:p>
@@ -12628,7 +11762,7 @@
           <w:lang w:val="en-GB"/>
         </w:rPr>
       </w:pPr>
-      <w:bookmarkStart w:id="52" w:name="_Toc468289721"/>
+      <w:bookmarkStart w:id="53" w:name="_Toc468289721"/>
       <w:r>
         <w:rPr>
           <w:lang w:val="en-GB"/>
@@ -12685,7 +11819,7 @@
         <w:t xml:space="preserve"> on Source feed files</w:t>
       </w:r>
     </w:p>
-    <w:bookmarkEnd w:id="52"/>
+    <w:bookmarkEnd w:id="53"/>
     <w:p>
       <w:pPr>
         <w:pStyle w:val="Heading4"/>
@@ -13087,17 +12221,17 @@
           <w:lang w:val="en-GB"/>
         </w:rPr>
       </w:pPr>
-      <w:bookmarkStart w:id="53" w:name="_Toc15854473"/>
-      <w:bookmarkStart w:id="54" w:name="_Toc18518965"/>
-      <w:bookmarkStart w:id="55" w:name="_Toc18519004"/>
-      <w:bookmarkStart w:id="56" w:name="_Toc18593540"/>
-      <w:bookmarkStart w:id="57" w:name="_Toc25145705"/>
-      <w:bookmarkStart w:id="58" w:name="_Toc37607933"/>
-      <w:bookmarkStart w:id="59" w:name="_Toc37687112"/>
-      <w:bookmarkStart w:id="60" w:name="_Toc37687151"/>
-      <w:bookmarkStart w:id="61" w:name="_Toc37687247"/>
-      <w:bookmarkStart w:id="62" w:name="_Toc37858954"/>
-      <w:bookmarkEnd w:id="53"/>
+      <w:bookmarkStart w:id="54" w:name="_Toc15854473"/>
+      <w:bookmarkStart w:id="55" w:name="_Toc18518965"/>
+      <w:bookmarkStart w:id="56" w:name="_Toc18519004"/>
+      <w:bookmarkStart w:id="57" w:name="_Toc18593540"/>
+      <w:bookmarkStart w:id="58" w:name="_Toc25145705"/>
+      <w:bookmarkStart w:id="59" w:name="_Toc37607933"/>
+      <w:bookmarkStart w:id="60" w:name="_Toc37687112"/>
+      <w:bookmarkStart w:id="61" w:name="_Toc37687151"/>
+      <w:bookmarkStart w:id="62" w:name="_Toc37687247"/>
+      <w:bookmarkStart w:id="63" w:name="_Toc37858954"/>
+      <w:bookmarkStart w:id="64" w:name="_Toc38358903"/>
       <w:bookmarkEnd w:id="54"/>
       <w:bookmarkEnd w:id="55"/>
       <w:bookmarkEnd w:id="56"/>
@@ -13107,6 +12241,8 @@
       <w:bookmarkEnd w:id="60"/>
       <w:bookmarkEnd w:id="61"/>
       <w:bookmarkEnd w:id="62"/>
+      <w:bookmarkEnd w:id="63"/>
+      <w:bookmarkEnd w:id="64"/>
     </w:p>
     <w:p>
       <w:pPr>
@@ -13130,18 +12266,17 @@
           <w:lang w:val="en-GB"/>
         </w:rPr>
       </w:pPr>
-      <w:bookmarkStart w:id="63" w:name="_Toc15854474"/>
-      <w:bookmarkStart w:id="64" w:name="_Toc18518966"/>
-      <w:bookmarkStart w:id="65" w:name="_Toc18519005"/>
-      <w:bookmarkStart w:id="66" w:name="_Toc18593541"/>
-      <w:bookmarkStart w:id="67" w:name="_Toc25145706"/>
-      <w:bookmarkStart w:id="68" w:name="_Toc37607934"/>
-      <w:bookmarkStart w:id="69" w:name="_Toc37687113"/>
-      <w:bookmarkStart w:id="70" w:name="_Toc37687152"/>
-      <w:bookmarkStart w:id="71" w:name="_Toc37687248"/>
-      <w:bookmarkStart w:id="72" w:name="_Toc37858955"/>
-      <w:bookmarkEnd w:id="63"/>
-      <w:bookmarkEnd w:id="64"/>
+      <w:bookmarkStart w:id="65" w:name="_Toc15854474"/>
+      <w:bookmarkStart w:id="66" w:name="_Toc18518966"/>
+      <w:bookmarkStart w:id="67" w:name="_Toc18519005"/>
+      <w:bookmarkStart w:id="68" w:name="_Toc18593541"/>
+      <w:bookmarkStart w:id="69" w:name="_Toc25145706"/>
+      <w:bookmarkStart w:id="70" w:name="_Toc37607934"/>
+      <w:bookmarkStart w:id="71" w:name="_Toc37687113"/>
+      <w:bookmarkStart w:id="72" w:name="_Toc37687152"/>
+      <w:bookmarkStart w:id="73" w:name="_Toc37687248"/>
+      <w:bookmarkStart w:id="74" w:name="_Toc37858955"/>
+      <w:bookmarkStart w:id="75" w:name="_Toc38358904"/>
       <w:bookmarkEnd w:id="65"/>
       <w:bookmarkEnd w:id="66"/>
       <w:bookmarkEnd w:id="67"/>
@@ -13150,6 +12285,9 @@
       <w:bookmarkEnd w:id="70"/>
       <w:bookmarkEnd w:id="71"/>
       <w:bookmarkEnd w:id="72"/>
+      <w:bookmarkEnd w:id="73"/>
+      <w:bookmarkEnd w:id="74"/>
+      <w:bookmarkEnd w:id="75"/>
     </w:p>
     <w:p>
       <w:pPr>
@@ -13173,19 +12311,17 @@
           <w:lang w:val="en-GB"/>
         </w:rPr>
       </w:pPr>
-      <w:bookmarkStart w:id="73" w:name="_Toc15854475"/>
-      <w:bookmarkStart w:id="74" w:name="_Toc18518967"/>
-      <w:bookmarkStart w:id="75" w:name="_Toc18519006"/>
-      <w:bookmarkStart w:id="76" w:name="_Toc18593542"/>
-      <w:bookmarkStart w:id="77" w:name="_Toc25145707"/>
-      <w:bookmarkStart w:id="78" w:name="_Toc37607935"/>
-      <w:bookmarkStart w:id="79" w:name="_Toc37687114"/>
-      <w:bookmarkStart w:id="80" w:name="_Toc37687153"/>
-      <w:bookmarkStart w:id="81" w:name="_Toc37687249"/>
-      <w:bookmarkStart w:id="82" w:name="_Toc37858956"/>
-      <w:bookmarkEnd w:id="73"/>
-      <w:bookmarkEnd w:id="74"/>
-      <w:bookmarkEnd w:id="75"/>
+      <w:bookmarkStart w:id="76" w:name="_Toc15854475"/>
+      <w:bookmarkStart w:id="77" w:name="_Toc18518967"/>
+      <w:bookmarkStart w:id="78" w:name="_Toc18519006"/>
+      <w:bookmarkStart w:id="79" w:name="_Toc18593542"/>
+      <w:bookmarkStart w:id="80" w:name="_Toc25145707"/>
+      <w:bookmarkStart w:id="81" w:name="_Toc37607935"/>
+      <w:bookmarkStart w:id="82" w:name="_Toc37687114"/>
+      <w:bookmarkStart w:id="83" w:name="_Toc37687153"/>
+      <w:bookmarkStart w:id="84" w:name="_Toc37687249"/>
+      <w:bookmarkStart w:id="85" w:name="_Toc37858956"/>
+      <w:bookmarkStart w:id="86" w:name="_Toc38358905"/>
       <w:bookmarkEnd w:id="76"/>
       <w:bookmarkEnd w:id="77"/>
       <w:bookmarkEnd w:id="78"/>
@@ -13193,6 +12329,10 @@
       <w:bookmarkEnd w:id="80"/>
       <w:bookmarkEnd w:id="81"/>
       <w:bookmarkEnd w:id="82"/>
+      <w:bookmarkEnd w:id="83"/>
+      <w:bookmarkEnd w:id="84"/>
+      <w:bookmarkEnd w:id="85"/>
+      <w:bookmarkEnd w:id="86"/>
     </w:p>
     <w:p>
       <w:pPr>
@@ -13216,26 +12356,28 @@
           <w:lang w:val="en-GB"/>
         </w:rPr>
       </w:pPr>
-      <w:bookmarkStart w:id="83" w:name="_Toc15854476"/>
-      <w:bookmarkStart w:id="84" w:name="_Toc18518968"/>
-      <w:bookmarkStart w:id="85" w:name="_Toc18519007"/>
-      <w:bookmarkStart w:id="86" w:name="_Toc18593543"/>
-      <w:bookmarkStart w:id="87" w:name="_Toc25145708"/>
-      <w:bookmarkStart w:id="88" w:name="_Toc37607936"/>
-      <w:bookmarkStart w:id="89" w:name="_Toc37687115"/>
-      <w:bookmarkStart w:id="90" w:name="_Toc37687154"/>
-      <w:bookmarkStart w:id="91" w:name="_Toc37687250"/>
-      <w:bookmarkStart w:id="92" w:name="_Toc37858957"/>
-      <w:bookmarkEnd w:id="83"/>
-      <w:bookmarkEnd w:id="84"/>
-      <w:bookmarkEnd w:id="85"/>
-      <w:bookmarkEnd w:id="86"/>
+      <w:bookmarkStart w:id="87" w:name="_Toc15854476"/>
+      <w:bookmarkStart w:id="88" w:name="_Toc18518968"/>
+      <w:bookmarkStart w:id="89" w:name="_Toc18519007"/>
+      <w:bookmarkStart w:id="90" w:name="_Toc18593543"/>
+      <w:bookmarkStart w:id="91" w:name="_Toc25145708"/>
+      <w:bookmarkStart w:id="92" w:name="_Toc37607936"/>
+      <w:bookmarkStart w:id="93" w:name="_Toc37687115"/>
+      <w:bookmarkStart w:id="94" w:name="_Toc37687154"/>
+      <w:bookmarkStart w:id="95" w:name="_Toc37687250"/>
+      <w:bookmarkStart w:id="96" w:name="_Toc37858957"/>
+      <w:bookmarkStart w:id="97" w:name="_Toc38358906"/>
       <w:bookmarkEnd w:id="87"/>
       <w:bookmarkEnd w:id="88"/>
       <w:bookmarkEnd w:id="89"/>
       <w:bookmarkEnd w:id="90"/>
       <w:bookmarkEnd w:id="91"/>
       <w:bookmarkEnd w:id="92"/>
+      <w:bookmarkEnd w:id="93"/>
+      <w:bookmarkEnd w:id="94"/>
+      <w:bookmarkEnd w:id="95"/>
+      <w:bookmarkEnd w:id="96"/>
+      <w:bookmarkEnd w:id="97"/>
     </w:p>
     <w:p>
       <w:pPr>
@@ -13259,26 +12401,28 @@
           <w:lang w:val="en-GB"/>
         </w:rPr>
       </w:pPr>
-      <w:bookmarkStart w:id="93" w:name="_Toc15854477"/>
-      <w:bookmarkStart w:id="94" w:name="_Toc18518969"/>
-      <w:bookmarkStart w:id="95" w:name="_Toc18519008"/>
-      <w:bookmarkStart w:id="96" w:name="_Toc18593544"/>
-      <w:bookmarkStart w:id="97" w:name="_Toc25145709"/>
-      <w:bookmarkStart w:id="98" w:name="_Toc37607937"/>
-      <w:bookmarkStart w:id="99" w:name="_Toc37687116"/>
-      <w:bookmarkStart w:id="100" w:name="_Toc37687155"/>
-      <w:bookmarkStart w:id="101" w:name="_Toc37687251"/>
-      <w:bookmarkStart w:id="102" w:name="_Toc37858958"/>
-      <w:bookmarkEnd w:id="93"/>
-      <w:bookmarkEnd w:id="94"/>
-      <w:bookmarkEnd w:id="95"/>
-      <w:bookmarkEnd w:id="96"/>
-      <w:bookmarkEnd w:id="97"/>
+      <w:bookmarkStart w:id="98" w:name="_Toc15854477"/>
+      <w:bookmarkStart w:id="99" w:name="_Toc18518969"/>
+      <w:bookmarkStart w:id="100" w:name="_Toc18519008"/>
+      <w:bookmarkStart w:id="101" w:name="_Toc18593544"/>
+      <w:bookmarkStart w:id="102" w:name="_Toc25145709"/>
+      <w:bookmarkStart w:id="103" w:name="_Toc37607937"/>
+      <w:bookmarkStart w:id="104" w:name="_Toc37687116"/>
+      <w:bookmarkStart w:id="105" w:name="_Toc37687155"/>
+      <w:bookmarkStart w:id="106" w:name="_Toc37687251"/>
+      <w:bookmarkStart w:id="107" w:name="_Toc37858958"/>
+      <w:bookmarkStart w:id="108" w:name="_Toc38358907"/>
       <w:bookmarkEnd w:id="98"/>
       <w:bookmarkEnd w:id="99"/>
       <w:bookmarkEnd w:id="100"/>
       <w:bookmarkEnd w:id="101"/>
       <w:bookmarkEnd w:id="102"/>
+      <w:bookmarkEnd w:id="103"/>
+      <w:bookmarkEnd w:id="104"/>
+      <w:bookmarkEnd w:id="105"/>
+      <w:bookmarkEnd w:id="106"/>
+      <w:bookmarkEnd w:id="107"/>
+      <w:bookmarkEnd w:id="108"/>
     </w:p>
     <w:p>
       <w:pPr>
@@ -13291,7 +12435,7 @@
           <w:lang w:val="en-GB"/>
         </w:rPr>
       </w:pPr>
-      <w:bookmarkStart w:id="103" w:name="_Toc37858959"/>
+      <w:bookmarkStart w:id="109" w:name="_Toc38358908"/>
       <w:r>
         <w:rPr>
           <w:lang w:val="en-GB"/>
@@ -13310,7 +12454,7 @@
         </w:rPr>
         <w:t>Record Format</w:t>
       </w:r>
-      <w:bookmarkEnd w:id="103"/>
+      <w:bookmarkEnd w:id="109"/>
       <w:r>
         <w:rPr>
           <w:lang w:val="en-GB"/>
@@ -13329,7 +12473,7 @@
           <w:lang w:val="en-GB"/>
         </w:rPr>
       </w:pPr>
-      <w:bookmarkStart w:id="104" w:name="_Toc37858960"/>
+      <w:bookmarkStart w:id="110" w:name="_Toc38358909"/>
       <w:r>
         <w:rPr>
           <w:lang w:val="en-GB"/>
@@ -13342,7 +12486,7 @@
         </w:rPr>
         <w:t>IM_DIM_DEVICE_CAPABILITIES</w:t>
       </w:r>
-      <w:bookmarkEnd w:id="104"/>
+      <w:bookmarkEnd w:id="110"/>
     </w:p>
     <w:p>
       <w:pPr>
@@ -15965,7 +15109,6 @@
                 <w:sz w:val="16"/>
                 <w:szCs w:val="16"/>
               </w:rPr>
-              <w:lastRenderedPageBreak/>
               <w:t>23</w:t>
             </w:r>
           </w:p>
@@ -17950,10 +17093,10 @@
           <w:lang w:val="en-GB"/>
         </w:rPr>
       </w:pPr>
-      <w:bookmarkStart w:id="105" w:name="_Toc16075771"/>
-      <w:bookmarkStart w:id="106" w:name="_Toc16081824"/>
-      <w:bookmarkStart w:id="107" w:name="_Toc17394079"/>
-      <w:bookmarkStart w:id="108" w:name="_Toc37858961"/>
+      <w:bookmarkStart w:id="111" w:name="_Toc16075771"/>
+      <w:bookmarkStart w:id="112" w:name="_Toc16081824"/>
+      <w:bookmarkStart w:id="113" w:name="_Toc17394079"/>
+      <w:bookmarkStart w:id="114" w:name="_Toc38358910"/>
       <w:r>
         <w:rPr>
           <w:lang w:val="en-GB"/>
@@ -17972,10 +17115,10 @@
         </w:rPr>
         <w:t>Record Format</w:t>
       </w:r>
-      <w:bookmarkEnd w:id="105"/>
-      <w:bookmarkEnd w:id="106"/>
-      <w:bookmarkEnd w:id="107"/>
-      <w:bookmarkEnd w:id="108"/>
+      <w:bookmarkEnd w:id="111"/>
+      <w:bookmarkEnd w:id="112"/>
+      <w:bookmarkEnd w:id="113"/>
+      <w:bookmarkEnd w:id="114"/>
       <w:r>
         <w:rPr>
           <w:lang w:val="en-GB"/>
@@ -18405,8 +17548,6 @@
               </w:rPr>
               <w:t>DEVICE_CAPABILITIES</w:t>
             </w:r>
-            <w:bookmarkStart w:id="109" w:name="_GoBack"/>
-            <w:bookmarkEnd w:id="109"/>
           </w:p>
         </w:tc>
         <w:tc>
@@ -18609,9 +17750,9 @@
       <w:pPr>
         <w:ind w:left="1224"/>
       </w:pPr>
-      <w:bookmarkStart w:id="110" w:name="_Toc17103533"/>
-      <w:bookmarkStart w:id="111" w:name="_Toc17213452"/>
-      <w:bookmarkStart w:id="112" w:name="_Toc17394080"/>
+      <w:bookmarkStart w:id="115" w:name="_Toc17103533"/>
+      <w:bookmarkStart w:id="116" w:name="_Toc17213452"/>
+      <w:bookmarkStart w:id="117" w:name="_Toc17394080"/>
       <w:r>
         <w:rPr>
           <w:noProof/>
@@ -18665,7 +17806,7 @@
           <w:lang w:val="en-GB"/>
         </w:rPr>
       </w:pPr>
-      <w:bookmarkStart w:id="113" w:name="_Toc37858962"/>
+      <w:bookmarkStart w:id="118" w:name="_Toc38358911"/>
       <w:r>
         <w:rPr>
           <w:lang w:val="en-GB"/>
@@ -18678,10 +17819,10 @@
         </w:rPr>
         <w:t>/Business Rules</w:t>
       </w:r>
-      <w:bookmarkEnd w:id="110"/>
-      <w:bookmarkEnd w:id="111"/>
-      <w:bookmarkEnd w:id="112"/>
-      <w:bookmarkEnd w:id="113"/>
+      <w:bookmarkEnd w:id="115"/>
+      <w:bookmarkEnd w:id="116"/>
+      <w:bookmarkEnd w:id="117"/>
+      <w:bookmarkEnd w:id="118"/>
       <w:r>
         <w:rPr>
           <w:lang w:val="en-GB"/>
@@ -19018,33 +18159,28 @@
           <w:lang w:val="en-GB"/>
         </w:rPr>
       </w:pPr>
-      <w:bookmarkStart w:id="114" w:name="_Toc11172534"/>
-      <w:bookmarkStart w:id="115" w:name="_Toc11172535"/>
-      <w:bookmarkStart w:id="116" w:name="_Toc11172574"/>
-      <w:bookmarkStart w:id="117" w:name="_Toc11172599"/>
-      <w:bookmarkStart w:id="118" w:name="_Toc11172600"/>
-      <w:bookmarkStart w:id="119" w:name="_Toc11172601"/>
-      <w:bookmarkStart w:id="120" w:name="_Toc11172602"/>
-      <w:bookmarkStart w:id="121" w:name="_Toc11172603"/>
-      <w:bookmarkStart w:id="122" w:name="_Toc11172604"/>
-      <w:bookmarkStart w:id="123" w:name="_Toc11172605"/>
-      <w:bookmarkStart w:id="124" w:name="_Toc11172636"/>
-      <w:bookmarkStart w:id="125" w:name="_Toc11172637"/>
-      <w:bookmarkStart w:id="126" w:name="_Toc11172647"/>
-      <w:bookmarkStart w:id="127" w:name="_Toc11172648"/>
-      <w:bookmarkStart w:id="128" w:name="_Toc11172649"/>
-      <w:bookmarkStart w:id="129" w:name="_Toc11172650"/>
-      <w:bookmarkStart w:id="130" w:name="_Toc11172663"/>
-      <w:bookmarkStart w:id="131" w:name="_Toc11172664"/>
-      <w:bookmarkStart w:id="132" w:name="_Toc11172677"/>
-      <w:bookmarkStart w:id="133" w:name="_Toc11172678"/>
-      <w:bookmarkStart w:id="134" w:name="_Toc442867582"/>
-      <w:bookmarkStart w:id="135" w:name="_Toc37858963"/>
-      <w:bookmarkEnd w:id="114"/>
-      <w:bookmarkEnd w:id="115"/>
-      <w:bookmarkEnd w:id="116"/>
-      <w:bookmarkEnd w:id="117"/>
-      <w:bookmarkEnd w:id="118"/>
+      <w:bookmarkStart w:id="119" w:name="_Toc11172534"/>
+      <w:bookmarkStart w:id="120" w:name="_Toc11172535"/>
+      <w:bookmarkStart w:id="121" w:name="_Toc11172574"/>
+      <w:bookmarkStart w:id="122" w:name="_Toc11172599"/>
+      <w:bookmarkStart w:id="123" w:name="_Toc11172600"/>
+      <w:bookmarkStart w:id="124" w:name="_Toc11172601"/>
+      <w:bookmarkStart w:id="125" w:name="_Toc11172602"/>
+      <w:bookmarkStart w:id="126" w:name="_Toc11172603"/>
+      <w:bookmarkStart w:id="127" w:name="_Toc11172604"/>
+      <w:bookmarkStart w:id="128" w:name="_Toc11172605"/>
+      <w:bookmarkStart w:id="129" w:name="_Toc11172636"/>
+      <w:bookmarkStart w:id="130" w:name="_Toc11172637"/>
+      <w:bookmarkStart w:id="131" w:name="_Toc11172647"/>
+      <w:bookmarkStart w:id="132" w:name="_Toc11172648"/>
+      <w:bookmarkStart w:id="133" w:name="_Toc11172649"/>
+      <w:bookmarkStart w:id="134" w:name="_Toc11172650"/>
+      <w:bookmarkStart w:id="135" w:name="_Toc11172663"/>
+      <w:bookmarkStart w:id="136" w:name="_Toc11172664"/>
+      <w:bookmarkStart w:id="137" w:name="_Toc11172677"/>
+      <w:bookmarkStart w:id="138" w:name="_Toc11172678"/>
+      <w:bookmarkStart w:id="139" w:name="_Toc442867582"/>
+      <w:bookmarkStart w:id="140" w:name="_Toc38358912"/>
       <w:bookmarkEnd w:id="119"/>
       <w:bookmarkEnd w:id="120"/>
       <w:bookmarkEnd w:id="121"/>
@@ -19060,56 +18196,61 @@
       <w:bookmarkEnd w:id="131"/>
       <w:bookmarkEnd w:id="132"/>
       <w:bookmarkEnd w:id="133"/>
-      <w:r>
-        <w:rPr>
-          <w:rFonts w:cs="Arial"/>
-          <w:lang w:val="en-GB"/>
-        </w:rPr>
-        <w:lastRenderedPageBreak/>
-        <w:t>I</w:t>
-      </w:r>
-      <w:r>
-        <w:rPr>
-          <w:rFonts w:cs="Arial"/>
-          <w:lang w:val="en-GB"/>
-        </w:rPr>
-        <w:t>nterface SLAs</w:t>
-      </w:r>
       <w:bookmarkEnd w:id="134"/>
-      <w:r>
-        <w:rPr>
-          <w:rFonts w:cs="Arial"/>
-          <w:lang w:val="en-GB"/>
-        </w:rPr>
-        <w:t xml:space="preserve"> &amp; Methods</w:t>
-      </w:r>
       <w:bookmarkEnd w:id="135"/>
-    </w:p>
-    <w:p>
-      <w:pPr>
-        <w:pStyle w:val="Heading2"/>
-        <w:rPr>
-          <w:lang w:val="en-GB"/>
-        </w:rPr>
-      </w:pPr>
-      <w:bookmarkStart w:id="136" w:name="_Toc442867583"/>
-      <w:bookmarkStart w:id="137" w:name="_Toc513333367"/>
-      <w:bookmarkStart w:id="138" w:name="_Toc37858964"/>
-      <w:r>
-        <w:rPr>
-          <w:lang w:val="en-GB"/>
-        </w:rPr>
-        <w:t xml:space="preserve">4.1 </w:t>
-      </w:r>
-      <w:r>
-        <w:rPr>
-          <w:lang w:val="en-GB"/>
-        </w:rPr>
-        <w:t>Availability</w:t>
-      </w:r>
       <w:bookmarkEnd w:id="136"/>
       <w:bookmarkEnd w:id="137"/>
       <w:bookmarkEnd w:id="138"/>
+      <w:r>
+        <w:rPr>
+          <w:rFonts w:cs="Arial"/>
+          <w:lang w:val="en-GB"/>
+        </w:rPr>
+        <w:lastRenderedPageBreak/>
+        <w:t>I</w:t>
+      </w:r>
+      <w:r>
+        <w:rPr>
+          <w:rFonts w:cs="Arial"/>
+          <w:lang w:val="en-GB"/>
+        </w:rPr>
+        <w:t>nterface SLAs</w:t>
+      </w:r>
+      <w:bookmarkEnd w:id="139"/>
+      <w:r>
+        <w:rPr>
+          <w:rFonts w:cs="Arial"/>
+          <w:lang w:val="en-GB"/>
+        </w:rPr>
+        <w:t xml:space="preserve"> &amp; Methods</w:t>
+      </w:r>
+      <w:bookmarkEnd w:id="140"/>
+    </w:p>
+    <w:p>
+      <w:pPr>
+        <w:pStyle w:val="Heading2"/>
+        <w:rPr>
+          <w:lang w:val="en-GB"/>
+        </w:rPr>
+      </w:pPr>
+      <w:bookmarkStart w:id="141" w:name="_Toc442867583"/>
+      <w:bookmarkStart w:id="142" w:name="_Toc513333367"/>
+      <w:bookmarkStart w:id="143" w:name="_Toc38358913"/>
+      <w:r>
+        <w:rPr>
+          <w:lang w:val="en-GB"/>
+        </w:rPr>
+        <w:t xml:space="preserve">4.1 </w:t>
+      </w:r>
+      <w:r>
+        <w:rPr>
+          <w:lang w:val="en-GB"/>
+        </w:rPr>
+        <w:t>Availability</w:t>
+      </w:r>
+      <w:bookmarkEnd w:id="141"/>
+      <w:bookmarkEnd w:id="142"/>
+      <w:bookmarkEnd w:id="143"/>
     </w:p>
     <w:p>
       <w:pPr>
@@ -19557,7 +18698,7 @@
           <w:lang w:val="en-GB"/>
         </w:rPr>
       </w:pPr>
-      <w:bookmarkStart w:id="139" w:name="_Toc37858965"/>
+      <w:bookmarkStart w:id="144" w:name="_Toc38358914"/>
       <w:r>
         <w:rPr>
           <w:lang w:val="en-GB"/>
@@ -19576,7 +18717,7 @@
         </w:rPr>
         <w:t>File Validation</w:t>
       </w:r>
-      <w:bookmarkEnd w:id="139"/>
+      <w:bookmarkEnd w:id="144"/>
     </w:p>
     <w:p>
       <w:pPr>
@@ -19584,7 +18725,7 @@
           <w:szCs w:val="24"/>
         </w:rPr>
       </w:pPr>
-      <w:bookmarkStart w:id="140" w:name="_Hlk17219353"/>
+      <w:bookmarkStart w:id="145" w:name="_Hlk17219353"/>
       <w:r>
         <w:rPr>
           <w:szCs w:val="24"/>
@@ -19740,8 +18881,8 @@
           <w:lang w:val="en-GB"/>
         </w:rPr>
       </w:pPr>
-      <w:bookmarkStart w:id="141" w:name="_Toc37858966"/>
-      <w:bookmarkEnd w:id="140"/>
+      <w:bookmarkStart w:id="146" w:name="_Toc38358915"/>
+      <w:bookmarkEnd w:id="145"/>
       <w:r>
         <w:rPr>
           <w:lang w:val="en-GB"/>
@@ -19772,7 +18913,7 @@
         </w:rPr>
         <w:t>Duplicate File Check</w:t>
       </w:r>
-      <w:bookmarkEnd w:id="141"/>
+      <w:bookmarkEnd w:id="146"/>
     </w:p>
     <w:p>
       <w:pPr>
@@ -19812,7 +18953,7 @@
         </w:rPr>
         <w:t xml:space="preserve">, the process has to mark it duplicate </w:t>
       </w:r>
-      <w:bookmarkStart w:id="142" w:name="_Hlk522627537"/>
+      <w:bookmarkStart w:id="147" w:name="_Hlk522627537"/>
       <w:r>
         <w:rPr>
           <w:rFonts w:cstheme="minorHAnsi"/>
@@ -19834,7 +18975,7 @@
         </w:rPr>
         <w:t>)</w:t>
       </w:r>
-      <w:bookmarkEnd w:id="142"/>
+      <w:bookmarkEnd w:id="147"/>
       <w:r>
         <w:rPr>
           <w:rFonts w:cstheme="minorHAnsi"/>
@@ -19935,7 +19076,7 @@
           <w:lang w:val="en-GB"/>
         </w:rPr>
       </w:pPr>
-      <w:bookmarkStart w:id="143" w:name="_Toc37858967"/>
+      <w:bookmarkStart w:id="148" w:name="_Toc38358916"/>
       <w:r>
         <w:rPr>
           <w:lang w:val="en-GB"/>
@@ -19966,7 +19107,7 @@
         </w:rPr>
         <w:t>Missing file from Source</w:t>
       </w:r>
-      <w:bookmarkEnd w:id="143"/>
+      <w:bookmarkEnd w:id="148"/>
     </w:p>
     <w:p>
       <w:pPr>
@@ -19974,7 +19115,7 @@
           <w:lang w:val="en-GB"/>
         </w:rPr>
       </w:pPr>
-      <w:bookmarkStart w:id="144" w:name="_Hlk522711796"/>
+      <w:bookmarkStart w:id="149" w:name="_Hlk522711796"/>
       <w:r>
         <w:rPr>
           <w:lang w:val="en-GB"/>
@@ -20002,7 +19143,7 @@
           <w:szCs w:val="20"/>
         </w:rPr>
       </w:pPr>
-      <w:bookmarkStart w:id="145" w:name="_Hlk17732876"/>
+      <w:bookmarkStart w:id="150" w:name="_Hlk17732876"/>
       <w:r>
         <w:rPr>
           <w:rFonts w:cstheme="minorHAnsi"/>
@@ -20087,7 +19228,7 @@
         </w:rPr>
         <w:t xml:space="preserve"> – 5 Appendix for email attachment.</w:t>
       </w:r>
-      <w:bookmarkEnd w:id="145"/>
+      <w:bookmarkEnd w:id="150"/>
     </w:p>
     <w:p>
       <w:pPr>
@@ -20096,23 +19237,23 @@
           <w:lang w:val="en-GB"/>
         </w:rPr>
       </w:pPr>
-      <w:bookmarkStart w:id="146" w:name="_Toc37858968"/>
-      <w:bookmarkEnd w:id="144"/>
+      <w:bookmarkStart w:id="151" w:name="_Toc38358917"/>
+      <w:bookmarkEnd w:id="149"/>
       <w:r>
         <w:rPr>
           <w:lang w:val="en-GB"/>
         </w:rPr>
         <w:t xml:space="preserve">4.2.3  </w:t>
       </w:r>
-      <w:bookmarkStart w:id="147" w:name="_Hlk522484144"/>
+      <w:bookmarkStart w:id="152" w:name="_Hlk522484144"/>
       <w:r>
         <w:rPr>
           <w:lang w:val="en-GB"/>
         </w:rPr>
         <w:t>Missing records or Incomplete File</w:t>
       </w:r>
-      <w:bookmarkEnd w:id="146"/>
-      <w:bookmarkEnd w:id="147"/>
+      <w:bookmarkEnd w:id="151"/>
+      <w:bookmarkEnd w:id="152"/>
     </w:p>
     <w:p>
       <w:pPr>
@@ -20120,7 +19261,7 @@
           <w:lang w:val="en-GB"/>
         </w:rPr>
       </w:pPr>
-      <w:bookmarkStart w:id="148" w:name="_Hlk522551103"/>
+      <w:bookmarkStart w:id="153" w:name="_Hlk522551103"/>
       <w:r>
         <w:rPr>
           <w:lang w:val="en-GB"/>
@@ -20159,15 +19300,15 @@
           <w:lang w:val="en-GB"/>
         </w:rPr>
       </w:pPr>
-      <w:bookmarkStart w:id="149" w:name="_Toc37858969"/>
-      <w:bookmarkEnd w:id="148"/>
+      <w:bookmarkStart w:id="154" w:name="_Toc38358918"/>
+      <w:bookmarkEnd w:id="153"/>
       <w:r>
         <w:rPr>
           <w:lang w:val="en-GB"/>
         </w:rPr>
         <w:t>4.2.4  Alerts</w:t>
       </w:r>
-      <w:bookmarkEnd w:id="149"/>
+      <w:bookmarkEnd w:id="154"/>
       <w:r>
         <w:rPr>
           <w:lang w:val="en-GB"/>
@@ -20176,8 +19317,8 @@
       </w:r>
     </w:p>
     <w:p>
-      <w:bookmarkStart w:id="150" w:name="_Hlk522460584"/>
-      <w:bookmarkStart w:id="151" w:name="_Hlk522551156"/>
+      <w:bookmarkStart w:id="155" w:name="_Hlk522460584"/>
+      <w:bookmarkStart w:id="156" w:name="_Hlk522551156"/>
       <w:r>
         <w:t>An alert</w:t>
       </w:r>
@@ -20204,9 +19345,9 @@
           <w:lang w:val="en-US"/>
         </w:rPr>
       </w:pPr>
-      <w:bookmarkStart w:id="152" w:name="_Hlk17219395"/>
-      <w:bookmarkEnd w:id="150"/>
-      <w:bookmarkEnd w:id="151"/>
+      <w:bookmarkStart w:id="157" w:name="_Hlk17219395"/>
+      <w:bookmarkEnd w:id="155"/>
+      <w:bookmarkEnd w:id="156"/>
       <w:r>
         <w:rPr>
           <w:rFonts w:asciiTheme="minorHAnsi" w:hAnsiTheme="minorHAnsi" w:cstheme="minorBidi"/>
@@ -20472,6 +19613,7 @@
         <w:rPr>
           <w:b/>
         </w:rPr>
+        <w:lastRenderedPageBreak/>
         <w:t>Sample Email Content for Reject file :-</w:t>
       </w:r>
     </w:p>
@@ -20510,7 +19652,6 @@
                 <w:color w:val="000000"/>
                 <w:sz w:val="16"/>
               </w:rPr>
-              <w:lastRenderedPageBreak/>
               <w:t>Source System</w:t>
             </w:r>
           </w:p>
@@ -20949,8 +20090,8 @@
           <w:lang w:val="en-GB"/>
         </w:rPr>
       </w:pPr>
-      <w:bookmarkStart w:id="153" w:name="_Toc37858970"/>
-      <w:bookmarkEnd w:id="152"/>
+      <w:bookmarkStart w:id="158" w:name="_Toc38358919"/>
+      <w:bookmarkEnd w:id="157"/>
       <w:r>
         <w:rPr>
           <w:lang w:val="en-GB"/>
@@ -20969,7 +20110,7 @@
         </w:rPr>
         <w:t xml:space="preserve">  Invalid file format</w:t>
       </w:r>
-      <w:bookmarkEnd w:id="153"/>
+      <w:bookmarkEnd w:id="158"/>
       <w:r>
         <w:rPr>
           <w:lang w:val="en-GB"/>
@@ -20983,7 +20124,7 @@
           <w:lang w:val="en-GB"/>
         </w:rPr>
       </w:pPr>
-      <w:bookmarkStart w:id="154" w:name="_Hlk522551227"/>
+      <w:bookmarkStart w:id="159" w:name="_Hlk522551227"/>
       <w:r>
         <w:rPr>
           <w:lang w:val="en-GB"/>
@@ -21035,8 +20176,8 @@
           <w:lang w:val="en-GB"/>
         </w:rPr>
       </w:pPr>
-      <w:bookmarkStart w:id="155" w:name="_Toc37858971"/>
-      <w:bookmarkEnd w:id="154"/>
+      <w:bookmarkStart w:id="160" w:name="_Toc38358920"/>
+      <w:bookmarkEnd w:id="159"/>
       <w:r>
         <w:rPr>
           <w:lang w:val="en-GB"/>
@@ -21055,7 +20196,7 @@
         </w:rPr>
         <w:t xml:space="preserve">  Erroneous data</w:t>
       </w:r>
-      <w:bookmarkEnd w:id="155"/>
+      <w:bookmarkEnd w:id="160"/>
       <w:r>
         <w:rPr>
           <w:lang w:val="en-GB"/>
@@ -21086,7 +20227,7 @@
           <w:lang w:val="en-GB"/>
         </w:rPr>
       </w:pPr>
-      <w:bookmarkStart w:id="156" w:name="_Toc37858972"/>
+      <w:bookmarkStart w:id="161" w:name="_Toc38358921"/>
       <w:r>
         <w:rPr>
           <w:lang w:val="en-GB"/>
@@ -21105,7 +20246,7 @@
         </w:rPr>
         <w:t>Source System Changes</w:t>
       </w:r>
-      <w:bookmarkEnd w:id="156"/>
+      <w:bookmarkEnd w:id="161"/>
     </w:p>
     <w:p>
       <w:pPr>
@@ -21115,7 +20256,7 @@
           <w:szCs w:val="24"/>
         </w:rPr>
       </w:pPr>
-      <w:bookmarkStart w:id="157" w:name="_Hlk522460240"/>
+      <w:bookmarkStart w:id="162" w:name="_Hlk522460240"/>
       <w:r>
         <w:rPr>
           <w:rFonts w:cs="Arial"/>
@@ -21279,8 +20420,8 @@
           <w:lang w:val="en-GB"/>
         </w:rPr>
       </w:pPr>
-      <w:bookmarkStart w:id="158" w:name="_Toc37858973"/>
-      <w:bookmarkEnd w:id="157"/>
+      <w:bookmarkStart w:id="163" w:name="_Toc38358922"/>
+      <w:bookmarkEnd w:id="162"/>
       <w:r>
         <w:rPr>
           <w:lang w:val="en-GB"/>
@@ -21323,7 +20464,7 @@
         </w:rPr>
         <w:t xml:space="preserve"> files from source</w:t>
       </w:r>
-      <w:bookmarkEnd w:id="158"/>
+      <w:bookmarkEnd w:id="163"/>
     </w:p>
     <w:p>
       <w:pPr>
@@ -21332,7 +20473,7 @@
           <w:lang w:val="en-GB"/>
         </w:rPr>
       </w:pPr>
-      <w:bookmarkStart w:id="159" w:name="_Hlk522460256"/>
+      <w:bookmarkStart w:id="164" w:name="_Hlk522460256"/>
       <w:r>
         <w:rPr>
           <w:lang w:val="en-GB"/>
@@ -21361,8 +20502,8 @@
           <w:lang w:val="en-GB"/>
         </w:rPr>
       </w:pPr>
-      <w:bookmarkStart w:id="160" w:name="_Toc37858974"/>
-      <w:bookmarkEnd w:id="159"/>
+      <w:bookmarkStart w:id="165" w:name="_Toc38358923"/>
+      <w:bookmarkEnd w:id="164"/>
       <w:r>
         <w:rPr>
           <w:lang w:val="en-GB"/>
@@ -21387,7 +20528,7 @@
         </w:rPr>
         <w:t>Unavailability of Data Collection &amp; Integration Layer</w:t>
       </w:r>
-      <w:bookmarkEnd w:id="160"/>
+      <w:bookmarkEnd w:id="165"/>
     </w:p>
     <w:p>
       <w:pPr>
@@ -21419,6 +20560,7 @@
         <w:pStyle w:val="NoSpacing"/>
       </w:pPr>
       <w:r>
+        <w:lastRenderedPageBreak/>
         <w:t xml:space="preserve">However, in case of capacity issues </w:t>
       </w:r>
       <w:r>
@@ -21452,12 +20594,11 @@
           <w:lang w:val="en-GB"/>
         </w:rPr>
       </w:pPr>
-      <w:bookmarkStart w:id="161" w:name="_Toc37858975"/>
+      <w:bookmarkStart w:id="166" w:name="_Toc38358924"/>
       <w:r>
         <w:rPr>
           <w:lang w:val="en-GB"/>
         </w:rPr>
-        <w:lastRenderedPageBreak/>
         <w:t>4.</w:t>
       </w:r>
       <w:r>
@@ -21478,7 +20619,7 @@
         </w:rPr>
         <w:t>Data Quality and Timeliness</w:t>
       </w:r>
-      <w:bookmarkEnd w:id="161"/>
+      <w:bookmarkEnd w:id="166"/>
       <w:r>
         <w:rPr>
           <w:lang w:val="en-GB"/>
@@ -21531,7 +20672,7 @@
           <w:lang w:val="en-GB"/>
         </w:rPr>
       </w:pPr>
-      <w:bookmarkStart w:id="162" w:name="_Toc37858976"/>
+      <w:bookmarkStart w:id="167" w:name="_Toc38358925"/>
       <w:r>
         <w:rPr>
           <w:lang w:val="en-GB"/>
@@ -21550,7 +20691,7 @@
         </w:rPr>
         <w:t>Exception Handling</w:t>
       </w:r>
-      <w:bookmarkEnd w:id="162"/>
+      <w:bookmarkEnd w:id="167"/>
     </w:p>
     <w:p>
       <w:pPr>
@@ -21559,11 +20700,11 @@
           <w:rFonts w:cs="Arial"/>
         </w:rPr>
       </w:pPr>
-      <w:bookmarkStart w:id="163" w:name="_Toc11172777"/>
-      <w:bookmarkStart w:id="164" w:name="_Toc11172778"/>
-      <w:bookmarkStart w:id="165" w:name="_Toc442867586"/>
-      <w:bookmarkEnd w:id="163"/>
-      <w:bookmarkEnd w:id="164"/>
+      <w:bookmarkStart w:id="168" w:name="_Toc11172777"/>
+      <w:bookmarkStart w:id="169" w:name="_Toc11172778"/>
+      <w:bookmarkStart w:id="170" w:name="_Toc442867586"/>
+      <w:bookmarkEnd w:id="168"/>
+      <w:bookmarkEnd w:id="169"/>
       <w:r>
         <w:rPr>
           <w:rFonts w:cs="Arial"/>
@@ -21581,7 +20722,7 @@
       <w:pPr>
         <w:spacing w:after="160" w:line="259" w:lineRule="auto"/>
       </w:pPr>
-      <w:bookmarkStart w:id="166" w:name="_Hlk17219504"/>
+      <w:bookmarkStart w:id="171" w:name="_Hlk17219504"/>
       <w:r>
         <w:t>All such files those are required to be reprocessed will be kept in the same source folder from where files are to be collected.</w:t>
       </w:r>
@@ -21614,7 +20755,7 @@
         <w:t>In case the file gets pushed with different name then notification via email / or on call will be sent so that the file can be considered for re-processing.</w:t>
       </w:r>
     </w:p>
-    <w:bookmarkEnd w:id="166"/>
+    <w:bookmarkEnd w:id="171"/>
     <w:p>
       <w:pPr>
         <w:pStyle w:val="ListParagraph"/>
@@ -21647,7 +20788,7 @@
           <w:lang w:val="en-GB"/>
         </w:rPr>
       </w:pPr>
-      <w:bookmarkStart w:id="167" w:name="_Toc37858977"/>
+      <w:bookmarkStart w:id="172" w:name="_Toc38358926"/>
       <w:r>
         <w:rPr>
           <w:rFonts w:cs="Arial"/>
@@ -21663,8 +20804,8 @@
         </w:rPr>
         <w:t>ppendix</w:t>
       </w:r>
-      <w:bookmarkEnd w:id="165"/>
-      <w:bookmarkEnd w:id="167"/>
+      <w:bookmarkEnd w:id="170"/>
+      <w:bookmarkEnd w:id="172"/>
     </w:p>
     <w:p>
       <w:pPr>
@@ -21690,26 +20831,28 @@
           <w:lang w:val="en-GB"/>
         </w:rPr>
       </w:pPr>
-      <w:bookmarkStart w:id="168" w:name="_Toc18518989"/>
-      <w:bookmarkStart w:id="169" w:name="_Toc18519028"/>
-      <w:bookmarkStart w:id="170" w:name="_Toc18593564"/>
-      <w:bookmarkStart w:id="171" w:name="_Toc25145729"/>
-      <w:bookmarkStart w:id="172" w:name="_Toc37607958"/>
-      <w:bookmarkStart w:id="173" w:name="_Toc37687136"/>
-      <w:bookmarkStart w:id="174" w:name="_Toc37687175"/>
-      <w:bookmarkStart w:id="175" w:name="_Toc37687271"/>
-      <w:bookmarkStart w:id="176" w:name="_Toc37858978"/>
-      <w:bookmarkStart w:id="177" w:name="_Toc18503668"/>
+      <w:bookmarkStart w:id="173" w:name="_Toc18518989"/>
+      <w:bookmarkStart w:id="174" w:name="_Toc18519028"/>
+      <w:bookmarkStart w:id="175" w:name="_Toc18593564"/>
+      <w:bookmarkStart w:id="176" w:name="_Toc25145729"/>
+      <w:bookmarkStart w:id="177" w:name="_Toc37607958"/>
+      <w:bookmarkStart w:id="178" w:name="_Toc37687136"/>
+      <w:bookmarkStart w:id="179" w:name="_Toc37687175"/>
+      <w:bookmarkStart w:id="180" w:name="_Toc37687271"/>
+      <w:bookmarkStart w:id="181" w:name="_Toc37858978"/>
+      <w:bookmarkStart w:id="182" w:name="_Toc18503668"/>
+      <w:bookmarkStart w:id="183" w:name="_Toc38358927"/>
       <w:bookmarkEnd w:id="2"/>
-      <w:bookmarkEnd w:id="168"/>
-      <w:bookmarkEnd w:id="169"/>
-      <w:bookmarkEnd w:id="170"/>
-      <w:bookmarkEnd w:id="171"/>
-      <w:bookmarkEnd w:id="172"/>
       <w:bookmarkEnd w:id="173"/>
       <w:bookmarkEnd w:id="174"/>
       <w:bookmarkEnd w:id="175"/>
       <w:bookmarkEnd w:id="176"/>
+      <w:bookmarkEnd w:id="177"/>
+      <w:bookmarkEnd w:id="178"/>
+      <w:bookmarkEnd w:id="179"/>
+      <w:bookmarkEnd w:id="180"/>
+      <w:bookmarkEnd w:id="181"/>
+      <w:bookmarkEnd w:id="183"/>
     </w:p>
     <w:p>
       <w:pPr>
@@ -21735,24 +20878,26 @@
           <w:lang w:val="en-GB"/>
         </w:rPr>
       </w:pPr>
-      <w:bookmarkStart w:id="178" w:name="_Toc18518990"/>
-      <w:bookmarkStart w:id="179" w:name="_Toc18519029"/>
-      <w:bookmarkStart w:id="180" w:name="_Toc18593565"/>
-      <w:bookmarkStart w:id="181" w:name="_Toc25145730"/>
-      <w:bookmarkStart w:id="182" w:name="_Toc37607959"/>
-      <w:bookmarkStart w:id="183" w:name="_Toc37687137"/>
-      <w:bookmarkStart w:id="184" w:name="_Toc37687176"/>
-      <w:bookmarkStart w:id="185" w:name="_Toc37687272"/>
-      <w:bookmarkStart w:id="186" w:name="_Toc37858979"/>
-      <w:bookmarkEnd w:id="178"/>
-      <w:bookmarkEnd w:id="179"/>
-      <w:bookmarkEnd w:id="180"/>
-      <w:bookmarkEnd w:id="181"/>
-      <w:bookmarkEnd w:id="182"/>
-      <w:bookmarkEnd w:id="183"/>
+      <w:bookmarkStart w:id="184" w:name="_Toc18518990"/>
+      <w:bookmarkStart w:id="185" w:name="_Toc18519029"/>
+      <w:bookmarkStart w:id="186" w:name="_Toc18593565"/>
+      <w:bookmarkStart w:id="187" w:name="_Toc25145730"/>
+      <w:bookmarkStart w:id="188" w:name="_Toc37607959"/>
+      <w:bookmarkStart w:id="189" w:name="_Toc37687137"/>
+      <w:bookmarkStart w:id="190" w:name="_Toc37687176"/>
+      <w:bookmarkStart w:id="191" w:name="_Toc37687272"/>
+      <w:bookmarkStart w:id="192" w:name="_Toc37858979"/>
+      <w:bookmarkStart w:id="193" w:name="_Toc38358928"/>
       <w:bookmarkEnd w:id="184"/>
       <w:bookmarkEnd w:id="185"/>
       <w:bookmarkEnd w:id="186"/>
+      <w:bookmarkEnd w:id="187"/>
+      <w:bookmarkEnd w:id="188"/>
+      <w:bookmarkEnd w:id="189"/>
+      <w:bookmarkEnd w:id="190"/>
+      <w:bookmarkEnd w:id="191"/>
+      <w:bookmarkEnd w:id="192"/>
+      <w:bookmarkEnd w:id="193"/>
     </w:p>
     <w:p>
       <w:pPr>
@@ -21778,24 +20923,26 @@
           <w:lang w:val="en-GB"/>
         </w:rPr>
       </w:pPr>
-      <w:bookmarkStart w:id="187" w:name="_Toc18518991"/>
-      <w:bookmarkStart w:id="188" w:name="_Toc18519030"/>
-      <w:bookmarkStart w:id="189" w:name="_Toc18593566"/>
-      <w:bookmarkStart w:id="190" w:name="_Toc25145731"/>
-      <w:bookmarkStart w:id="191" w:name="_Toc37607960"/>
-      <w:bookmarkStart w:id="192" w:name="_Toc37687138"/>
-      <w:bookmarkStart w:id="193" w:name="_Toc37687177"/>
-      <w:bookmarkStart w:id="194" w:name="_Toc37687273"/>
-      <w:bookmarkStart w:id="195" w:name="_Toc37858980"/>
-      <w:bookmarkEnd w:id="187"/>
-      <w:bookmarkEnd w:id="188"/>
-      <w:bookmarkEnd w:id="189"/>
-      <w:bookmarkEnd w:id="190"/>
-      <w:bookmarkEnd w:id="191"/>
-      <w:bookmarkEnd w:id="192"/>
-      <w:bookmarkEnd w:id="193"/>
+      <w:bookmarkStart w:id="194" w:name="_Toc18518991"/>
+      <w:bookmarkStart w:id="195" w:name="_Toc18519030"/>
+      <w:bookmarkStart w:id="196" w:name="_Toc18593566"/>
+      <w:bookmarkStart w:id="197" w:name="_Toc25145731"/>
+      <w:bookmarkStart w:id="198" w:name="_Toc37607960"/>
+      <w:bookmarkStart w:id="199" w:name="_Toc37687138"/>
+      <w:bookmarkStart w:id="200" w:name="_Toc37687177"/>
+      <w:bookmarkStart w:id="201" w:name="_Toc37687273"/>
+      <w:bookmarkStart w:id="202" w:name="_Toc37858980"/>
+      <w:bookmarkStart w:id="203" w:name="_Toc38358929"/>
       <w:bookmarkEnd w:id="194"/>
       <w:bookmarkEnd w:id="195"/>
+      <w:bookmarkEnd w:id="196"/>
+      <w:bookmarkEnd w:id="197"/>
+      <w:bookmarkEnd w:id="198"/>
+      <w:bookmarkEnd w:id="199"/>
+      <w:bookmarkEnd w:id="200"/>
+      <w:bookmarkEnd w:id="201"/>
+      <w:bookmarkEnd w:id="202"/>
+      <w:bookmarkEnd w:id="203"/>
     </w:p>
     <w:p>
       <w:pPr>
@@ -21821,24 +20968,26 @@
           <w:lang w:val="en-GB"/>
         </w:rPr>
       </w:pPr>
-      <w:bookmarkStart w:id="196" w:name="_Toc18518992"/>
-      <w:bookmarkStart w:id="197" w:name="_Toc18519031"/>
-      <w:bookmarkStart w:id="198" w:name="_Toc18593567"/>
-      <w:bookmarkStart w:id="199" w:name="_Toc25145732"/>
-      <w:bookmarkStart w:id="200" w:name="_Toc37607961"/>
-      <w:bookmarkStart w:id="201" w:name="_Toc37687139"/>
-      <w:bookmarkStart w:id="202" w:name="_Toc37687178"/>
-      <w:bookmarkStart w:id="203" w:name="_Toc37687274"/>
-      <w:bookmarkStart w:id="204" w:name="_Toc37858981"/>
-      <w:bookmarkEnd w:id="196"/>
-      <w:bookmarkEnd w:id="197"/>
-      <w:bookmarkEnd w:id="198"/>
-      <w:bookmarkEnd w:id="199"/>
-      <w:bookmarkEnd w:id="200"/>
-      <w:bookmarkEnd w:id="201"/>
-      <w:bookmarkEnd w:id="202"/>
-      <w:bookmarkEnd w:id="203"/>
+      <w:bookmarkStart w:id="204" w:name="_Toc18518992"/>
+      <w:bookmarkStart w:id="205" w:name="_Toc18519031"/>
+      <w:bookmarkStart w:id="206" w:name="_Toc18593567"/>
+      <w:bookmarkStart w:id="207" w:name="_Toc25145732"/>
+      <w:bookmarkStart w:id="208" w:name="_Toc37607961"/>
+      <w:bookmarkStart w:id="209" w:name="_Toc37687139"/>
+      <w:bookmarkStart w:id="210" w:name="_Toc37687178"/>
+      <w:bookmarkStart w:id="211" w:name="_Toc37687274"/>
+      <w:bookmarkStart w:id="212" w:name="_Toc37858981"/>
+      <w:bookmarkStart w:id="213" w:name="_Toc38358930"/>
       <w:bookmarkEnd w:id="204"/>
+      <w:bookmarkEnd w:id="205"/>
+      <w:bookmarkEnd w:id="206"/>
+      <w:bookmarkEnd w:id="207"/>
+      <w:bookmarkEnd w:id="208"/>
+      <w:bookmarkEnd w:id="209"/>
+      <w:bookmarkEnd w:id="210"/>
+      <w:bookmarkEnd w:id="211"/>
+      <w:bookmarkEnd w:id="212"/>
+      <w:bookmarkEnd w:id="213"/>
     </w:p>
     <w:p>
       <w:pPr>
@@ -21864,24 +21013,26 @@
           <w:lang w:val="en-GB"/>
         </w:rPr>
       </w:pPr>
-      <w:bookmarkStart w:id="205" w:name="_Toc18518993"/>
-      <w:bookmarkStart w:id="206" w:name="_Toc18519032"/>
-      <w:bookmarkStart w:id="207" w:name="_Toc18593568"/>
-      <w:bookmarkStart w:id="208" w:name="_Toc25145733"/>
-      <w:bookmarkStart w:id="209" w:name="_Toc37607962"/>
-      <w:bookmarkStart w:id="210" w:name="_Toc37687140"/>
-      <w:bookmarkStart w:id="211" w:name="_Toc37687179"/>
-      <w:bookmarkStart w:id="212" w:name="_Toc37687275"/>
-      <w:bookmarkStart w:id="213" w:name="_Toc37858982"/>
-      <w:bookmarkEnd w:id="205"/>
-      <w:bookmarkEnd w:id="206"/>
-      <w:bookmarkEnd w:id="207"/>
-      <w:bookmarkEnd w:id="208"/>
-      <w:bookmarkEnd w:id="209"/>
-      <w:bookmarkEnd w:id="210"/>
-      <w:bookmarkEnd w:id="211"/>
-      <w:bookmarkEnd w:id="212"/>
-      <w:bookmarkEnd w:id="213"/>
+      <w:bookmarkStart w:id="214" w:name="_Toc18518993"/>
+      <w:bookmarkStart w:id="215" w:name="_Toc18519032"/>
+      <w:bookmarkStart w:id="216" w:name="_Toc18593568"/>
+      <w:bookmarkStart w:id="217" w:name="_Toc25145733"/>
+      <w:bookmarkStart w:id="218" w:name="_Toc37607962"/>
+      <w:bookmarkStart w:id="219" w:name="_Toc37687140"/>
+      <w:bookmarkStart w:id="220" w:name="_Toc37687179"/>
+      <w:bookmarkStart w:id="221" w:name="_Toc37687275"/>
+      <w:bookmarkStart w:id="222" w:name="_Toc37858982"/>
+      <w:bookmarkStart w:id="223" w:name="_Toc38358931"/>
+      <w:bookmarkEnd w:id="214"/>
+      <w:bookmarkEnd w:id="215"/>
+      <w:bookmarkEnd w:id="216"/>
+      <w:bookmarkEnd w:id="217"/>
+      <w:bookmarkEnd w:id="218"/>
+      <w:bookmarkEnd w:id="219"/>
+      <w:bookmarkEnd w:id="220"/>
+      <w:bookmarkEnd w:id="221"/>
+      <w:bookmarkEnd w:id="222"/>
+      <w:bookmarkEnd w:id="223"/>
     </w:p>
     <w:p>
       <w:pPr>
@@ -21897,7 +21048,7 @@
           <w:lang w:val="en-GB"/>
         </w:rPr>
       </w:pPr>
-      <w:bookmarkStart w:id="214" w:name="_Toc37858983"/>
+      <w:bookmarkStart w:id="224" w:name="_Toc38358932"/>
       <w:r>
         <w:rPr>
           <w:sz w:val="24"/>
@@ -21906,8 +21057,8 @@
         </w:rPr>
         <w:t>Email Notification for missing file:</w:t>
       </w:r>
-      <w:bookmarkEnd w:id="177"/>
-      <w:bookmarkEnd w:id="214"/>
+      <w:bookmarkEnd w:id="182"/>
+      <w:bookmarkEnd w:id="224"/>
     </w:p>
     <w:p>
       <w:pPr>
@@ -21941,7 +21092,7 @@
           <v:shape id="_x0000_i1025" type="#_x0000_t75" style="width:2in;height:86.25pt" o:ole="">
             <v:imagedata r:id="rId14" o:title=""/>
           </v:shape>
-          <o:OLEObject Type="Embed" ProgID="Package" ShapeID="_x0000_i1025" DrawAspect="Content" ObjectID="_1648482221" r:id="rId15"/>
+          <o:OLEObject Type="Embed" ProgID="Package" ShapeID="_x0000_i1025" DrawAspect="Content" ObjectID="_1648971641" r:id="rId15"/>
         </w:object>
       </w:r>
     </w:p>
@@ -22016,7 +21167,7 @@
           <w:rPr>
             <w:noProof/>
           </w:rPr>
-          <w:t>13</w:t>
+          <w:t>2</w:t>
         </w:r>
         <w:r>
           <w:rPr>
@@ -25635,15 +24786,6 @@
 </file>
 
 <file path=customXml/item1.xml><?xml version="1.0" encoding="utf-8"?>
-<?mso-contentType ?>
-<FormTemplates xmlns="http://schemas.microsoft.com/sharepoint/v3/contenttype/forms">
-  <Display>DocumentLibraryForm</Display>
-  <Edit>DocumentLibraryForm</Edit>
-  <New>DocumentLibraryForm</New>
-</FormTemplates>
-</file>
-
-<file path=customXml/item2.xml><?xml version="1.0" encoding="utf-8"?>
 <ct:contentTypeSchema xmlns:ct="http://schemas.microsoft.com/office/2006/metadata/contentType" xmlns:ma="http://schemas.microsoft.com/office/2006/metadata/properties/metaAttributes" ct:_="" ma:_="" ma:contentTypeName="Document" ma:contentTypeID="0x0101000C723A6D629A244B9035064CEA29699F" ma:contentTypeVersion="8" ma:contentTypeDescription="Create a new document." ma:contentTypeScope="" ma:versionID="3199f52b359fa588cf2af50820580b5e">
   <xsd:schema xmlns:xsd="http://www.w3.org/2001/XMLSchema" xmlns:xs="http://www.w3.org/2001/XMLSchema" xmlns:p="http://schemas.microsoft.com/office/2006/metadata/properties" xmlns:ns2="5c6a5f84-dc80-404b-9608-a58c80d813cf" xmlns:ns3="fb15ab9c-5ce3-4966-97a0-841ffe55082a" targetNamespace="http://schemas.microsoft.com/office/2006/metadata/properties" ma:root="true" ma:fieldsID="7f625e172c57ebfaa8bae2ae26cd7a4e" ns2:_="" ns3:_="">
     <xsd:import namespace="5c6a5f84-dc80-404b-9608-a58c80d813cf"/>
@@ -25834,6 +24976,15 @@
 </ct:contentTypeSchema>
 </file>
 
+<file path=customXml/item2.xml><?xml version="1.0" encoding="utf-8"?>
+<?mso-contentType ?>
+<FormTemplates xmlns="http://schemas.microsoft.com/sharepoint/v3/contenttype/forms">
+  <Display>DocumentLibraryForm</Display>
+  <Edit>DocumentLibraryForm</Edit>
+  <New>DocumentLibraryForm</New>
+</FormTemplates>
+</file>
+
 <file path=customXml/item3.xml><?xml version="1.0" encoding="utf-8"?>
 <p:properties xmlns:p="http://schemas.microsoft.com/office/2006/metadata/properties" xmlns:xsi="http://www.w3.org/2001/XMLSchema-instance" xmlns:pc="http://schemas.microsoft.com/office/infopath/2007/PartnerControls">
   <documentManagement>
@@ -25853,14 +25004,6 @@
 </file>
 
 <file path=customXml/itemProps1.xml><?xml version="1.0" encoding="utf-8"?>
-<ds:datastoreItem xmlns:ds="http://schemas.openxmlformats.org/officeDocument/2006/customXml" ds:itemID="{1D9FF5A1-62C4-4472-B463-B2EA64474BE9}">
-  <ds:schemaRefs>
-    <ds:schemaRef ds:uri="http://schemas.microsoft.com/sharepoint/v3/contenttype/forms"/>
-  </ds:schemaRefs>
-</ds:datastoreItem>
-</file>
-
-<file path=customXml/itemProps2.xml><?xml version="1.0" encoding="utf-8"?>
 <ds:datastoreItem xmlns:ds="http://schemas.openxmlformats.org/officeDocument/2006/customXml" ds:itemID="{147E464B-6B90-4C06-B9DD-7C83CFE6F915}">
   <ds:schemaRefs>
     <ds:schemaRef ds:uri="http://schemas.microsoft.com/office/2006/metadata/contentType"/>
@@ -25879,6 +25022,14 @@
 </ds:datastoreItem>
 </file>
 
+<file path=customXml/itemProps2.xml><?xml version="1.0" encoding="utf-8"?>
+<ds:datastoreItem xmlns:ds="http://schemas.openxmlformats.org/officeDocument/2006/customXml" ds:itemID="{1D9FF5A1-62C4-4472-B463-B2EA64474BE9}">
+  <ds:schemaRefs>
+    <ds:schemaRef ds:uri="http://schemas.microsoft.com/sharepoint/v3/contenttype/forms"/>
+  </ds:schemaRefs>
+</ds:datastoreItem>
+</file>
+
 <file path=customXml/itemProps3.xml><?xml version="1.0" encoding="utf-8"?>
 <ds:datastoreItem xmlns:ds="http://schemas.openxmlformats.org/officeDocument/2006/customXml" ds:itemID="{BDF64FED-930C-4DEC-85B7-72651C3FD713}">
   <ds:schemaRefs>
@@ -25890,7 +25041,7 @@
 </file>
 
 <file path=customXml/itemProps4.xml><?xml version="1.0" encoding="utf-8"?>
-<ds:datastoreItem xmlns:ds="http://schemas.openxmlformats.org/officeDocument/2006/customXml" ds:itemID="{4AB5E06C-2D1F-4682-B38C-4599796F7E2D}">
+<ds:datastoreItem xmlns:ds="http://schemas.openxmlformats.org/officeDocument/2006/customXml" ds:itemID="{86588751-DFB3-4F13-8B34-77F4D0FAEACB}">
   <ds:schemaRefs>
     <ds:schemaRef ds:uri="http://schemas.openxmlformats.org/officeDocument/2006/bibliography"/>
   </ds:schemaRefs>

</xml_diff>